<commit_message>
Adding ref URLs to the QuickStart Team
</commit_message>
<xml_diff>
--- a/doc/Teleopti WFM - Amazon Connect Integration Requirements (AWS QuickStart).docx
+++ b/doc/Teleopti WFM - Amazon Connect Integration Requirements (AWS QuickStart).docx
@@ -16,85 +16,27 @@
         </w:rPr>
       </w:pPr>
       <w:bookmarkStart w:id="0" w:name="proc"/>
-      <w:r>
-        <w:rPr>
-          <w:rFonts w:ascii="Helvetica" w:eastAsia="Times New Roman" w:hAnsi="Helvetica" w:cs="Helvetica"/>
-          <w:color w:val="333333"/>
-          <w:sz w:val="21"/>
-          <w:szCs w:val="21"/>
-          <w:lang w:val="en-US"/>
-        </w:rPr>
-        <w:t>Teleopti Internal:</w:t>
-      </w:r>
-    </w:p>
-    <w:p>
-      <w:pPr>
-        <w:shd w:val="clear" w:color="auto" w:fill="FFFFFF"/>
-        <w:spacing w:after="0" w:line="312" w:lineRule="atLeast"/>
-        <w:outlineLvl w:val="3"/>
-        <w:rPr>
-          <w:rFonts w:ascii="Helvetica" w:eastAsia="Times New Roman" w:hAnsi="Helvetica" w:cs="Helvetica"/>
-          <w:color w:val="333333"/>
-          <w:sz w:val="21"/>
-          <w:szCs w:val="21"/>
-          <w:lang w:val="en-US"/>
-        </w:rPr>
-      </w:pPr>
-      <w:r>
-        <w:rPr>
-          <w:rFonts w:ascii="Helvetica" w:eastAsia="Times New Roman" w:hAnsi="Helvetica" w:cs="Helvetica"/>
-          <w:color w:val="333333"/>
-          <w:sz w:val="21"/>
-          <w:szCs w:val="21"/>
-          <w:lang w:val="en-US"/>
-        </w:rPr>
-        <w:t xml:space="preserve">Used as a master copy for our AWS Quick Start: </w:t>
-      </w:r>
-    </w:p>
-    <w:p>
-      <w:pPr>
-        <w:shd w:val="clear" w:color="auto" w:fill="FFFFFF"/>
-        <w:spacing w:after="0" w:line="312" w:lineRule="atLeast"/>
-        <w:outlineLvl w:val="3"/>
-        <w:rPr>
-          <w:rFonts w:ascii="Helvetica" w:eastAsia="Times New Roman" w:hAnsi="Helvetica" w:cs="Helvetica"/>
-          <w:color w:val="333333"/>
-          <w:sz w:val="21"/>
-          <w:szCs w:val="21"/>
-          <w:lang w:val="en-US"/>
-        </w:rPr>
-      </w:pPr>
-      <w:r>
-        <w:fldChar w:fldCharType="begin"/>
-      </w:r>
-      <w:r>
-        <w:rPr>
-          <w:lang w:val="en-US"/>
-        </w:rPr>
-        <w:instrText xml:space="preserve"> HYPERLINK "https://aws.amazon.com/quickstart/connect/TeleoptiWFM/" </w:instrText>
-      </w:r>
-      <w:r>
-        <w:fldChar w:fldCharType="separate"/>
-      </w:r>
-      <w:r>
-        <w:rPr>
-          <w:rStyle w:val="Hyperlink"/>
-          <w:rFonts w:ascii="Helvetica" w:eastAsia="Times New Roman" w:hAnsi="Helvetica" w:cs="Helvetica"/>
-          <w:sz w:val="21"/>
-          <w:szCs w:val="21"/>
-          <w:lang w:val="en-US"/>
-        </w:rPr>
-        <w:t>https://aws.amazon.com/quickstart/connect/TeleoptiWFM/</w:t>
-      </w:r>
-      <w:r>
-        <w:rPr>
-          <w:rStyle w:val="Hyperlink"/>
-          <w:rFonts w:ascii="Helvetica" w:eastAsia="Times New Roman" w:hAnsi="Helvetica" w:cs="Helvetica"/>
-          <w:sz w:val="21"/>
-          <w:szCs w:val="21"/>
-          <w:lang w:val="en-US"/>
-        </w:rPr>
-        <w:fldChar w:fldCharType="end"/>
+      <w:bookmarkStart w:id="1" w:name="_GoBack"/>
+      <w:bookmarkEnd w:id="1"/>
+      <w:r>
+        <w:rPr>
+          <w:rFonts w:ascii="Helvetica" w:eastAsia="Times New Roman" w:hAnsi="Helvetica" w:cs="Helvetica"/>
+          <w:color w:val="333333"/>
+          <w:sz w:val="21"/>
+          <w:szCs w:val="21"/>
+          <w:lang w:val="en-US"/>
+        </w:rPr>
+        <w:t xml:space="preserve">Teleopti </w:t>
+      </w:r>
+      <w:r>
+        <w:rPr>
+          <w:rFonts w:ascii="Helvetica" w:eastAsia="Times New Roman" w:hAnsi="Helvetica" w:cs="Helvetica"/>
+          <w:color w:val="333333"/>
+          <w:sz w:val="21"/>
+          <w:szCs w:val="21"/>
+          <w:lang w:val="en-US"/>
+        </w:rPr>
+        <w:t>and Amazon Internal docs</w:t>
       </w:r>
     </w:p>
     <w:p>
@@ -161,7 +103,28 @@
           <w:szCs w:val="21"/>
           <w:lang w:val="en-US"/>
         </w:rPr>
+        <w:t xml:space="preserve">How </w:t>
+      </w:r>
+      <w:r>
+        <w:rPr>
+          <w:rFonts w:ascii="Helvetica" w:eastAsia="Times New Roman" w:hAnsi="Helvetica" w:cs="Helvetica"/>
+          <w:color w:val="333333"/>
+          <w:sz w:val="21"/>
+          <w:szCs w:val="21"/>
+          <w:lang w:val="en-US"/>
+        </w:rPr>
         <w:t>update this doc.</w:t>
+      </w:r>
+      <w:r>
+        <w:rPr>
+          <w:rFonts w:ascii="Helvetica" w:eastAsia="Times New Roman" w:hAnsi="Helvetica" w:cs="Helvetica"/>
+          <w:color w:val="333333"/>
+          <w:sz w:val="21"/>
+          <w:szCs w:val="21"/>
+          <w:lang w:val="en-US"/>
+        </w:rPr>
+        <w:br/>
+        <w:t>use the Teleopti GitHub repo for now as a staging area</w:t>
       </w:r>
     </w:p>
     <w:p>
@@ -190,171 +153,137 @@
           <w:szCs w:val="21"/>
           <w:lang w:val="en-US"/>
         </w:rPr>
-        <w:t xml:space="preserve">Send an update to </w:t>
-      </w:r>
-      <w:proofErr w:type="gramStart"/>
-      <w:r>
-        <w:rPr>
-          <w:rFonts w:ascii="Helvetica" w:eastAsia="Times New Roman" w:hAnsi="Helvetica" w:cs="Helvetica"/>
-          <w:color w:val="333333"/>
-          <w:sz w:val="21"/>
-          <w:szCs w:val="21"/>
-          <w:highlight w:val="yellow"/>
-          <w:lang w:val="en-US"/>
-        </w:rPr>
-        <w:t>some,email@amazon.com</w:t>
-      </w:r>
-      <w:proofErr w:type="gramEnd"/>
+        <w:t>Remember to republish the .pdf if you change it</w:t>
+      </w:r>
+      <w:r>
+        <w:rPr>
+          <w:rFonts w:ascii="Helvetica" w:eastAsia="Times New Roman" w:hAnsi="Helvetica" w:cs="Helvetica"/>
+          <w:color w:val="333333"/>
+          <w:sz w:val="21"/>
+          <w:szCs w:val="21"/>
+          <w:lang w:val="en-US"/>
+        </w:rPr>
+        <w:br/>
+      </w:r>
+      <w:r>
+        <w:rPr>
+          <w:rFonts w:ascii="Helvetica" w:eastAsia="Times New Roman" w:hAnsi="Helvetica" w:cs="Helvetica"/>
+          <w:color w:val="333333"/>
+          <w:sz w:val="21"/>
+          <w:szCs w:val="21"/>
+          <w:lang w:val="en-US"/>
+        </w:rPr>
+        <w:t xml:space="preserve">Edit + </w:t>
+      </w:r>
+      <w:r>
+        <w:rPr>
+          <w:rFonts w:ascii="Helvetica" w:eastAsia="Times New Roman" w:hAnsi="Helvetica" w:cs="Helvetica"/>
+          <w:color w:val="333333"/>
+          <w:sz w:val="21"/>
+          <w:szCs w:val="21"/>
+          <w:lang w:val="en-US"/>
+        </w:rPr>
+        <w:t xml:space="preserve">Copy </w:t>
+      </w:r>
+      <w:r>
+        <w:rPr>
+          <w:rFonts w:ascii="Helvetica" w:eastAsia="Times New Roman" w:hAnsi="Helvetica" w:cs="Helvetica"/>
+          <w:color w:val="333333"/>
+          <w:sz w:val="21"/>
+          <w:szCs w:val="21"/>
+          <w:lang w:val="en-US"/>
+        </w:rPr>
+        <w:t xml:space="preserve">From: </w:t>
+      </w:r>
+      <w:hyperlink r:id="rId8" w:history="1">
+        <w:r>
+          <w:rPr>
+            <w:rStyle w:val="Hyperlink"/>
+            <w:rFonts w:ascii="Helvetica" w:eastAsia="Times New Roman" w:hAnsi="Helvetica" w:cs="Helvetica"/>
+            <w:sz w:val="21"/>
+            <w:szCs w:val="21"/>
+            <w:lang w:val="en-US"/>
+          </w:rPr>
+          <w:t>https://teleopti.sharepoint.com/:b:/g/Tech/Ea3gOVKibOJCnYeXRPn6YmcBulP5C1UtQ0lUJq9SBf0Qmw?e=7yaR6h</w:t>
+        </w:r>
+      </w:hyperlink>
+      <w:r>
+        <w:rPr>
+          <w:rFonts w:ascii="Helvetica" w:eastAsia="Times New Roman" w:hAnsi="Helvetica" w:cs="Helvetica"/>
+          <w:color w:val="333333"/>
+          <w:sz w:val="21"/>
+          <w:szCs w:val="21"/>
+          <w:lang w:val="en-US"/>
+        </w:rPr>
+        <w:br/>
+      </w:r>
+      <w:r>
+        <w:rPr>
+          <w:rFonts w:ascii="Helvetica" w:eastAsia="Times New Roman" w:hAnsi="Helvetica" w:cs="Helvetica"/>
+          <w:color w:val="333333"/>
+          <w:sz w:val="21"/>
+          <w:szCs w:val="21"/>
+          <w:lang w:val="en-US"/>
+        </w:rPr>
+        <w:t xml:space="preserve">Push </w:t>
+      </w:r>
+      <w:r>
+        <w:rPr>
+          <w:rFonts w:ascii="Helvetica" w:eastAsia="Times New Roman" w:hAnsi="Helvetica" w:cs="Helvetica"/>
+          <w:color w:val="333333"/>
+          <w:sz w:val="21"/>
+          <w:szCs w:val="21"/>
+          <w:lang w:val="en-US"/>
+        </w:rPr>
+        <w:t xml:space="preserve">To: </w:t>
+      </w:r>
+      <w:hyperlink r:id="rId9" w:history="1">
+        <w:r>
+          <w:rPr>
+            <w:rStyle w:val="Hyperlink"/>
+            <w:rFonts w:ascii="Helvetica" w:eastAsia="Times New Roman" w:hAnsi="Helvetica" w:cs="Helvetica"/>
+            <w:sz w:val="21"/>
+            <w:szCs w:val="21"/>
+            <w:lang w:val="en-US"/>
+          </w:rPr>
+          <w:t>https://github.com/Teleopti/AWS-Connect-Integration/blob/master/doc/Teleopti%20WFM%20-%20Amazon%20Connect%20Integration%20Requirements.pdf</w:t>
+        </w:r>
+      </w:hyperlink>
+      <w:r>
+        <w:rPr>
+          <w:rFonts w:ascii="Helvetica" w:eastAsia="Times New Roman" w:hAnsi="Helvetica" w:cs="Helvetica"/>
+          <w:color w:val="333333"/>
+          <w:sz w:val="21"/>
+          <w:szCs w:val="21"/>
+          <w:lang w:val="en-US"/>
+        </w:rPr>
+        <w:br/>
+      </w:r>
     </w:p>
     <w:p>
       <w:pPr>
-        <w:pStyle w:val="ListParagraph"/>
-        <w:numPr>
-          <w:ilvl w:val="0"/>
-          <w:numId w:val="3"/>
-        </w:numPr>
         <w:shd w:val="clear" w:color="auto" w:fill="FFFFFF"/>
         <w:spacing w:after="0" w:line="312" w:lineRule="atLeast"/>
         <w:outlineLvl w:val="3"/>
         <w:rPr>
           <w:rFonts w:ascii="Helvetica" w:eastAsia="Times New Roman" w:hAnsi="Helvetica" w:cs="Helvetica"/>
-          <w:color w:val="333333"/>
-          <w:sz w:val="21"/>
-          <w:szCs w:val="21"/>
-          <w:lang w:val="en-US"/>
-        </w:rPr>
-      </w:pPr>
-      <w:r>
-        <w:rPr>
-          <w:rFonts w:ascii="Helvetica" w:eastAsia="Times New Roman" w:hAnsi="Helvetica" w:cs="Helvetica"/>
-          <w:color w:val="333333"/>
-          <w:sz w:val="21"/>
-          <w:szCs w:val="21"/>
-          <w:lang w:val="en-US"/>
-        </w:rPr>
-        <w:t>Remember to republish the .pdf if you change it</w:t>
-      </w:r>
-      <w:r>
-        <w:rPr>
-          <w:rFonts w:ascii="Helvetica" w:eastAsia="Times New Roman" w:hAnsi="Helvetica" w:cs="Helvetica"/>
-          <w:color w:val="333333"/>
-          <w:sz w:val="21"/>
-          <w:szCs w:val="21"/>
-          <w:lang w:val="en-US"/>
-        </w:rPr>
-        <w:br/>
-      </w:r>
-      <w:r>
-        <w:rPr>
-          <w:rFonts w:ascii="Helvetica" w:eastAsia="Times New Roman" w:hAnsi="Helvetica" w:cs="Helvetica"/>
-          <w:color w:val="333333"/>
-          <w:sz w:val="21"/>
-          <w:szCs w:val="21"/>
-          <w:lang w:val="en-US"/>
-        </w:rPr>
-        <w:t xml:space="preserve">Copy </w:t>
-      </w:r>
-      <w:r>
-        <w:rPr>
-          <w:rFonts w:ascii="Helvetica" w:eastAsia="Times New Roman" w:hAnsi="Helvetica" w:cs="Helvetica"/>
-          <w:color w:val="333333"/>
-          <w:sz w:val="21"/>
-          <w:szCs w:val="21"/>
-          <w:lang w:val="en-US"/>
-        </w:rPr>
-        <w:t xml:space="preserve">From: </w:t>
-      </w:r>
-      <w:r>
-        <w:fldChar w:fldCharType="begin"/>
-      </w:r>
-      <w:r>
-        <w:rPr>
-          <w:lang w:val="en-US"/>
-        </w:rPr>
-        <w:instrText xml:space="preserve"> HYPERLINK "https://teleopti.sharepoint.com/:b:/g/Tech/Ea3gOVKibOJCnYeXRPn6YmcBulP5C1UtQ0lUJq9SBf0Qmw?e=7yaR6h" </w:instrText>
-      </w:r>
-      <w:r>
-        <w:fldChar w:fldCharType="separate"/>
-      </w:r>
-      <w:r>
-        <w:rPr>
-          <w:rStyle w:val="Hyperlink"/>
-          <w:rFonts w:ascii="Helvetica" w:eastAsia="Times New Roman" w:hAnsi="Helvetica" w:cs="Helvetica"/>
-          <w:sz w:val="21"/>
-          <w:szCs w:val="21"/>
-          <w:lang w:val="en-US"/>
-        </w:rPr>
-        <w:t>https://teleopti.sharepoint.com/:b:/g/Tech/Ea3gOVKibOJCnYeXRPn6YmcBulP5C1UtQ0lUJq9SBf0Qmw?e=7yaR6h</w:t>
-      </w:r>
-      <w:r>
-        <w:rPr>
-          <w:rStyle w:val="Hyperlink"/>
-          <w:rFonts w:ascii="Helvetica" w:eastAsia="Times New Roman" w:hAnsi="Helvetica" w:cs="Helvetica"/>
-          <w:sz w:val="21"/>
-          <w:szCs w:val="21"/>
-          <w:lang w:val="en-US"/>
-        </w:rPr>
-        <w:fldChar w:fldCharType="end"/>
-      </w:r>
-      <w:r>
-        <w:rPr>
-          <w:rFonts w:ascii="Helvetica" w:eastAsia="Times New Roman" w:hAnsi="Helvetica" w:cs="Helvetica"/>
-          <w:color w:val="333333"/>
-          <w:sz w:val="21"/>
-          <w:szCs w:val="21"/>
-          <w:lang w:val="en-US"/>
-        </w:rPr>
-        <w:br/>
-        <w:t xml:space="preserve">To: </w:t>
-      </w:r>
-      <w:r>
-        <w:fldChar w:fldCharType="begin"/>
-      </w:r>
-      <w:r>
-        <w:rPr>
-          <w:lang w:val="en-US"/>
-        </w:rPr>
-        <w:instrText xml:space="preserve"> HYPERLINK "https://github.com/Teleopti/AWS-Connect-Integration/blob/master/doc/Teleopti%20WFM%20-%20Amazon%20Connect%20Integration%20Requirements.pdf"</w:instrText>
-      </w:r>
-      <w:r>
-        <w:rPr>
-          <w:lang w:val="en-US"/>
-        </w:rPr>
-        <w:instrText xml:space="preserve"> </w:instrText>
-      </w:r>
-      <w:r>
-        <w:fldChar w:fldCharType="separate"/>
-      </w:r>
-      <w:r>
-        <w:rPr>
-          <w:rStyle w:val="Hyperlink"/>
-          <w:rFonts w:ascii="Helvetica" w:eastAsia="Times New Roman" w:hAnsi="Helvetica" w:cs="Helvetica"/>
-          <w:sz w:val="21"/>
-          <w:szCs w:val="21"/>
-          <w:lang w:val="en-US"/>
-        </w:rPr>
-        <w:t>https://github.com/Teleopti/AWS-Connect-Integration/blob/master/doc/Teleopti%20WFM%20-%20Amazon%20Connect%20Integration%20Requirements.pdf</w:t>
-      </w:r>
-      <w:r>
-        <w:rPr>
-          <w:rStyle w:val="Hyperlink"/>
-          <w:rFonts w:ascii="Helvetica" w:eastAsia="Times New Roman" w:hAnsi="Helvetica" w:cs="Helvetica"/>
-          <w:sz w:val="21"/>
-          <w:szCs w:val="21"/>
-          <w:lang w:val="en-US"/>
-        </w:rPr>
-        <w:fldChar w:fldCharType="end"/>
-      </w:r>
-      <w:r>
-        <w:rPr>
-          <w:rFonts w:ascii="Helvetica" w:eastAsia="Times New Roman" w:hAnsi="Helvetica" w:cs="Helvetica"/>
-          <w:color w:val="333333"/>
-          <w:sz w:val="21"/>
-          <w:szCs w:val="21"/>
-          <w:lang w:val="en-US"/>
-        </w:rPr>
-        <w:br/>
-        <w:t>(GitHub client needed)</w:t>
+          <w:b/>
+          <w:color w:val="333333"/>
+          <w:sz w:val="21"/>
+          <w:szCs w:val="21"/>
+          <w:lang w:val="en-US"/>
+        </w:rPr>
+      </w:pPr>
+      <w:r>
+        <w:rPr>
+          <w:rFonts w:ascii="Helvetica" w:eastAsia="Times New Roman" w:hAnsi="Helvetica" w:cs="Helvetica"/>
+          <w:b/>
+          <w:color w:val="333333"/>
+          <w:sz w:val="21"/>
+          <w:szCs w:val="21"/>
+          <w:lang w:val="en-US"/>
+        </w:rPr>
+        <w:t>To the Quick Start Team at AWS:</w:t>
       </w:r>
     </w:p>
     <w:p>
@@ -378,22 +307,44 @@
         <w:outlineLvl w:val="3"/>
         <w:rPr>
           <w:rFonts w:ascii="Helvetica" w:eastAsia="Times New Roman" w:hAnsi="Helvetica" w:cs="Helvetica"/>
-          <w:color w:val="333333"/>
-          <w:sz w:val="21"/>
-          <w:szCs w:val="21"/>
-          <w:lang w:val="en-US"/>
-        </w:rPr>
-      </w:pPr>
-      <w:r>
-        <w:rPr>
-          <w:rFonts w:ascii="Helvetica" w:eastAsia="Times New Roman" w:hAnsi="Helvetica" w:cs="Helvetica"/>
-          <w:color w:val="333333"/>
-          <w:sz w:val="21"/>
-          <w:szCs w:val="21"/>
-          <w:lang w:val="en-US"/>
-        </w:rPr>
-        <w:t>To the Quick Start Team at AWS:</w:t>
-      </w:r>
+          <w:b/>
+          <w:color w:val="333333"/>
+          <w:sz w:val="21"/>
+          <w:szCs w:val="21"/>
+        </w:rPr>
+      </w:pPr>
+      <w:r>
+        <w:rPr>
+          <w:rFonts w:ascii="Helvetica" w:eastAsia="Times New Roman" w:hAnsi="Helvetica" w:cs="Helvetica"/>
+          <w:b/>
+          <w:color w:val="333333"/>
+          <w:sz w:val="21"/>
+          <w:szCs w:val="21"/>
+        </w:rPr>
+        <w:t>Diagram</w:t>
+      </w:r>
+      <w:r>
+        <w:rPr>
+          <w:rFonts w:ascii="Helvetica" w:eastAsia="Times New Roman" w:hAnsi="Helvetica" w:cs="Helvetica"/>
+          <w:b/>
+          <w:color w:val="333333"/>
+          <w:sz w:val="21"/>
+          <w:szCs w:val="21"/>
+        </w:rPr>
+        <w:t xml:space="preserve"> - </w:t>
+      </w:r>
+      <w:proofErr w:type="spellStart"/>
+      <w:r>
+        <w:rPr>
+          <w:rFonts w:ascii="Helvetica" w:eastAsia="Times New Roman" w:hAnsi="Helvetica" w:cs="Helvetica"/>
+          <w:b/>
+          <w:color w:val="333333"/>
+          <w:sz w:val="21"/>
+          <w:szCs w:val="21"/>
+        </w:rPr>
+        <w:t>pptx</w:t>
+      </w:r>
+      <w:proofErr w:type="spellEnd"/>
     </w:p>
     <w:p>
       <w:pPr>
@@ -405,9 +356,28 @@
           <w:color w:val="333333"/>
           <w:sz w:val="21"/>
           <w:szCs w:val="21"/>
-          <w:lang w:val="en-US"/>
-        </w:rPr>
-      </w:pPr>
+        </w:rPr>
+      </w:pPr>
+      <w:r>
+        <w:rPr>
+          <w:rFonts w:ascii="Helvetica" w:eastAsia="Times New Roman" w:hAnsi="Helvetica" w:cs="Helvetica"/>
+          <w:color w:val="333333"/>
+          <w:sz w:val="21"/>
+          <w:szCs w:val="21"/>
+        </w:rPr>
+        <w:t xml:space="preserve">: </w:t>
+      </w:r>
+      <w:hyperlink r:id="rId10" w:history="1">
+        <w:r>
+          <w:rPr>
+            <w:rStyle w:val="Hyperlink"/>
+            <w:rFonts w:ascii="Helvetica" w:eastAsia="Times New Roman" w:hAnsi="Helvetica" w:cs="Helvetica"/>
+            <w:sz w:val="21"/>
+            <w:szCs w:val="21"/>
+          </w:rPr>
+          <w:t>https://github.com/Teleopti/AWS-Connect-Integration/blob/master/doc/Teleopti%20WFM%20-%20Amazon%20Connect%20Integration%20Requirements.pptx</w:t>
+        </w:r>
+      </w:hyperlink>
     </w:p>
     <w:p>
       <w:pPr>
@@ -416,24 +386,11 @@
         <w:outlineLvl w:val="3"/>
         <w:rPr>
           <w:rFonts w:ascii="Helvetica" w:eastAsia="Times New Roman" w:hAnsi="Helvetica" w:cs="Helvetica"/>
-          <w:b/>
-          <w:color w:val="333333"/>
-          <w:sz w:val="21"/>
-          <w:szCs w:val="21"/>
-          <w:lang w:val="en-US"/>
-        </w:rPr>
-      </w:pPr>
-      <w:r>
-        <w:rPr>
-          <w:rFonts w:ascii="Helvetica" w:eastAsia="Times New Roman" w:hAnsi="Helvetica" w:cs="Helvetica"/>
-          <w:b/>
-          <w:color w:val="333333"/>
-          <w:sz w:val="21"/>
-          <w:szCs w:val="21"/>
-          <w:lang w:val="en-US"/>
-        </w:rPr>
-        <w:t>Picture:</w:t>
-      </w:r>
+          <w:color w:val="333333"/>
+          <w:sz w:val="21"/>
+          <w:szCs w:val="21"/>
+        </w:rPr>
+      </w:pPr>
     </w:p>
     <w:p>
       <w:pPr>
@@ -442,12 +399,59 @@
         <w:outlineLvl w:val="3"/>
         <w:rPr>
           <w:rFonts w:ascii="Helvetica" w:eastAsia="Times New Roman" w:hAnsi="Helvetica" w:cs="Helvetica"/>
-          <w:color w:val="333333"/>
-          <w:sz w:val="21"/>
-          <w:szCs w:val="21"/>
-          <w:lang w:val="en-US"/>
-        </w:rPr>
-      </w:pPr>
+          <w:b/>
+          <w:color w:val="333333"/>
+          <w:sz w:val="21"/>
+          <w:szCs w:val="21"/>
+          <w:lang w:val="en-US"/>
+        </w:rPr>
+      </w:pPr>
+      <w:r>
+        <w:rPr>
+          <w:rFonts w:ascii="Helvetica" w:eastAsia="Times New Roman" w:hAnsi="Helvetica" w:cs="Helvetica"/>
+          <w:b/>
+          <w:color w:val="333333"/>
+          <w:sz w:val="21"/>
+          <w:szCs w:val="21"/>
+          <w:lang w:val="en-US"/>
+        </w:rPr>
+        <w:t xml:space="preserve">Teleopti </w:t>
+      </w:r>
+      <w:proofErr w:type="gramStart"/>
+      <w:r>
+        <w:rPr>
+          <w:rFonts w:ascii="Helvetica" w:eastAsia="Times New Roman" w:hAnsi="Helvetica" w:cs="Helvetica"/>
+          <w:b/>
+          <w:color w:val="333333"/>
+          <w:sz w:val="21"/>
+          <w:szCs w:val="21"/>
+          <w:lang w:val="en-US"/>
+        </w:rPr>
+        <w:t>Logo .</w:t>
+      </w:r>
+      <w:proofErr w:type="gramEnd"/>
+      <w:r>
+        <w:rPr>
+          <w:rFonts w:ascii="Helvetica" w:eastAsia="Times New Roman" w:hAnsi="Helvetica" w:cs="Helvetica"/>
+          <w:b/>
+          <w:color w:val="333333"/>
+          <w:sz w:val="21"/>
+          <w:szCs w:val="21"/>
+          <w:lang w:val="en-US"/>
+        </w:rPr>
+        <w:t xml:space="preserve"> </w:t>
+      </w:r>
+      <w:r>
+        <w:rPr>
+          <w:rFonts w:ascii="Helvetica" w:eastAsia="Times New Roman" w:hAnsi="Helvetica" w:cs="Helvetica"/>
+          <w:b/>
+          <w:color w:val="333333"/>
+          <w:sz w:val="21"/>
+          <w:szCs w:val="21"/>
+          <w:lang w:val="en-US"/>
+        </w:rPr>
+        <w:t>.PNG</w:t>
+      </w:r>
     </w:p>
     <w:p>
       <w:pPr>
@@ -462,6 +466,18 @@
           <w:lang w:val="en-US"/>
         </w:rPr>
       </w:pPr>
+      <w:hyperlink r:id="rId11" w:history="1">
+        <w:r>
+          <w:rPr>
+            <w:rStyle w:val="Hyperlink"/>
+            <w:rFonts w:ascii="Helvetica" w:eastAsia="Times New Roman" w:hAnsi="Helvetica" w:cs="Helvetica"/>
+            <w:sz w:val="21"/>
+            <w:szCs w:val="21"/>
+            <w:lang w:val="en-US"/>
+          </w:rPr>
+          <w:t>https://github.com/Teleopti/AWS-Connect-Integration/blob/master/doc/Teleopti_logo_100cm_highres.png</w:t>
+        </w:r>
+      </w:hyperlink>
     </w:p>
     <w:p>
       <w:pPr>
@@ -476,64 +492,20 @@
           <w:lang w:val="en-US"/>
         </w:rPr>
       </w:pPr>
-      <w:r>
-        <w:rPr>
-          <w:rFonts w:ascii="Helvetica" w:eastAsia="Times New Roman" w:hAnsi="Helvetica" w:cs="Helvetica"/>
-          <w:noProof/>
-          <w:color w:val="333333"/>
-          <w:sz w:val="21"/>
-          <w:szCs w:val="21"/>
-          <w:lang w:val="en-US"/>
-        </w:rPr>
-        <w:drawing>
-          <wp:inline distT="0" distB="0" distL="0" distR="0">
-            <wp:extent cx="5753100" cy="2266950"/>
-            <wp:effectExtent l="0" t="0" r="0" b="0"/>
-            <wp:docPr id="2" name="Picture 2"/>
-            <wp:cNvGraphicFramePr>
-              <a:graphicFrameLocks xmlns:a="http://schemas.openxmlformats.org/drawingml/2006/main" noChangeAspect="1"/>
-            </wp:cNvGraphicFramePr>
-            <a:graphic xmlns:a="http://schemas.openxmlformats.org/drawingml/2006/main">
-              <a:graphicData uri="http://schemas.openxmlformats.org/drawingml/2006/picture">
-                <pic:pic xmlns:pic="http://schemas.openxmlformats.org/drawingml/2006/picture">
-                  <pic:nvPicPr>
-                    <pic:cNvPr id="0" name="Picture 1"/>
-                    <pic:cNvPicPr>
-                      <a:picLocks noChangeAspect="1" noChangeArrowheads="1"/>
-                    </pic:cNvPicPr>
-                  </pic:nvPicPr>
-                  <pic:blipFill>
-                    <a:blip r:embed="rId8">
-                      <a:extLst>
-                        <a:ext uri="{28A0092B-C50C-407E-A947-70E740481C1C}">
-                          <a14:useLocalDpi xmlns:a14="http://schemas.microsoft.com/office/drawing/2010/main" val="0"/>
-                        </a:ext>
-                      </a:extLst>
-                    </a:blip>
-                    <a:srcRect/>
-                    <a:stretch>
-                      <a:fillRect/>
-                    </a:stretch>
-                  </pic:blipFill>
-                  <pic:spPr bwMode="auto">
-                    <a:xfrm>
-                      <a:off x="0" y="0"/>
-                      <a:ext cx="5753100" cy="2266950"/>
-                    </a:xfrm>
-                    <a:prstGeom prst="rect">
-                      <a:avLst/>
-                    </a:prstGeom>
-                    <a:noFill/>
-                    <a:ln>
-                      <a:noFill/>
-                    </a:ln>
-                  </pic:spPr>
-                </pic:pic>
-              </a:graphicData>
-            </a:graphic>
-          </wp:inline>
-        </w:drawing>
-      </w:r>
+    </w:p>
+    <w:p>
+      <w:pPr>
+        <w:shd w:val="clear" w:color="auto" w:fill="FFFFFF"/>
+        <w:spacing w:after="0" w:line="312" w:lineRule="atLeast"/>
+        <w:outlineLvl w:val="3"/>
+        <w:rPr>
+          <w:rFonts w:ascii="Helvetica" w:eastAsia="Times New Roman" w:hAnsi="Helvetica" w:cs="Helvetica"/>
+          <w:color w:val="333333"/>
+          <w:sz w:val="21"/>
+          <w:szCs w:val="21"/>
+          <w:lang w:val="en-US"/>
+        </w:rPr>
+      </w:pPr>
     </w:p>
     <w:p>
       <w:pPr>
@@ -746,7 +718,7 @@
                 <w:lang w:val="en-US"/>
               </w:rPr>
             </w:pPr>
-            <w:hyperlink r:id="rId9" w:anchor="sign-up-for-aws" w:tgtFrame="_blank" w:history="1">
+            <w:hyperlink r:id="rId12" w:anchor="sign-up-for-aws" w:tgtFrame="_blank" w:history="1">
               <w:r>
                 <w:rPr>
                   <w:rFonts w:ascii="Tahoma" w:eastAsia="Times New Roman" w:hAnsi="Tahoma" w:cs="Tahoma"/>
@@ -951,7 +923,6 @@
                 <w:szCs w:val="18"/>
                 <w:lang w:val="en-US"/>
               </w:rPr>
-              <w:lastRenderedPageBreak/>
               <w:t>sFTP</w:t>
             </w:r>
             <w:proofErr w:type="spellEnd"/>
@@ -1031,8 +1002,6 @@
             </w:r>
           </w:p>
         </w:tc>
-        <w:bookmarkStart w:id="1" w:name="_GoBack"/>
-        <w:bookmarkEnd w:id="1"/>
       </w:tr>
       <w:tr>
         <w:tc>
@@ -1064,7 +1033,6 @@
                 <w:szCs w:val="18"/>
                 <w:lang w:val="en-US"/>
               </w:rPr>
-              <w:lastRenderedPageBreak/>
               <w:t>Step 3</w:t>
             </w:r>
           </w:p>
@@ -1090,46 +1058,19 @@
                 <w:lang w:val="en-US"/>
               </w:rPr>
             </w:pPr>
-            <w:r>
-              <w:fldChar w:fldCharType="begin"/>
-            </w:r>
-            <w:r>
-              <w:rPr>
-                <w:lang w:val="en-US"/>
-              </w:rPr>
-              <w:instrText xml:space="preserve"> HYPERLINK "https://console.aws.amazon.com/cloudformation/home?region=us-east-1" \l "/stacks/create/review?stackName=Amazon-Connect-TeleoptiWFM&amp;templateURL=https://s3.amazonaws.com/quickstart-reference/connect/integration/aria/latest/templates/TeleoptiWFM.</w:instrText>
-            </w:r>
-            <w:r>
-              <w:rPr>
-                <w:lang w:val="en-US"/>
-              </w:rPr>
-              <w:instrText xml:space="preserve">template" \t "_blank" </w:instrText>
-            </w:r>
-            <w:r>
-              <w:fldChar w:fldCharType="separate"/>
-            </w:r>
-            <w:r>
-              <w:rPr>
-                <w:rFonts w:ascii="Tahoma" w:eastAsia="Times New Roman" w:hAnsi="Tahoma" w:cs="Tahoma"/>
-                <w:color w:val="005B86"/>
-                <w:sz w:val="18"/>
-                <w:szCs w:val="18"/>
-                <w:u w:val="single"/>
-                <w:lang w:val="en-US"/>
-              </w:rPr>
-              <w:t>Deploy the integration</w:t>
-            </w:r>
-            <w:r>
-              <w:rPr>
-                <w:rFonts w:ascii="Tahoma" w:eastAsia="Times New Roman" w:hAnsi="Tahoma" w:cs="Tahoma"/>
-                <w:color w:val="005B86"/>
-                <w:sz w:val="18"/>
-                <w:szCs w:val="18"/>
-                <w:u w:val="single"/>
-                <w:lang w:val="en-US"/>
-              </w:rPr>
-              <w:fldChar w:fldCharType="end"/>
-            </w:r>
+            <w:hyperlink r:id="rId13" w:anchor="/stacks/create/review?stackName=Amazon-Connect-TeleoptiWFM&amp;templateURL=https://s3.amazonaws.com/quickstart-reference/connect/integration/aria/latest/templates/TeleoptiWFM.template" w:tgtFrame="_blank" w:history="1">
+              <w:r>
+                <w:rPr>
+                  <w:rFonts w:ascii="Tahoma" w:eastAsia="Times New Roman" w:hAnsi="Tahoma" w:cs="Tahoma"/>
+                  <w:color w:val="005B86"/>
+                  <w:sz w:val="18"/>
+                  <w:szCs w:val="18"/>
+                  <w:u w:val="single"/>
+                  <w:lang w:val="en-US"/>
+                </w:rPr>
+                <w:t>Deploy the integration</w:t>
+              </w:r>
+            </w:hyperlink>
             <w:r>
               <w:rPr>
                 <w:rFonts w:ascii="Tahoma" w:eastAsia="Times New Roman" w:hAnsi="Tahoma" w:cs="Tahoma"/>
@@ -1246,6 +1187,7 @@
                 <w:szCs w:val="18"/>
                 <w:lang w:val="en-US"/>
               </w:rPr>
+              <w:lastRenderedPageBreak/>
               <w:t>Step 4</w:t>
             </w:r>
           </w:p>
@@ -1272,40 +1214,19 @@
                 <w:lang w:val="en-US"/>
               </w:rPr>
             </w:pPr>
-            <w:r>
-              <w:fldChar w:fldCharType="begin"/>
-            </w:r>
-            <w:r>
-              <w:rPr>
-                <w:lang w:val="en-US"/>
-              </w:rPr>
-              <w:instrText xml:space="preserve"> HYPERLINK "https://github.com/Teleopti/AWS-Connect-Integration/blob/master/doc/Teleopti%20WFM%20-%20Amazon%20Connect%20Integration%20Requirements.pdf" \t "_blank" </w:instrText>
-            </w:r>
-            <w:r>
-              <w:fldChar w:fldCharType="separate"/>
-            </w:r>
-            <w:r>
-              <w:rPr>
-                <w:rFonts w:ascii="Tahoma" w:eastAsia="Times New Roman" w:hAnsi="Tahoma" w:cs="Tahoma"/>
-                <w:color w:val="005B86"/>
-                <w:sz w:val="18"/>
-                <w:szCs w:val="18"/>
-                <w:u w:val="single"/>
-                <w:lang w:val="en-US"/>
-              </w:rPr>
-              <w:t>Configure the integration</w:t>
-            </w:r>
-            <w:r>
-              <w:rPr>
-                <w:rFonts w:ascii="Tahoma" w:eastAsia="Times New Roman" w:hAnsi="Tahoma" w:cs="Tahoma"/>
-                <w:color w:val="005B86"/>
-                <w:sz w:val="18"/>
-                <w:szCs w:val="18"/>
-                <w:u w:val="single"/>
-                <w:lang w:val="en-US"/>
-              </w:rPr>
-              <w:fldChar w:fldCharType="end"/>
-            </w:r>
+            <w:hyperlink r:id="rId14" w:tgtFrame="_blank" w:history="1">
+              <w:r>
+                <w:rPr>
+                  <w:rFonts w:ascii="Tahoma" w:eastAsia="Times New Roman" w:hAnsi="Tahoma" w:cs="Tahoma"/>
+                  <w:color w:val="005B86"/>
+                  <w:sz w:val="18"/>
+                  <w:szCs w:val="18"/>
+                  <w:u w:val="single"/>
+                  <w:lang w:val="en-US"/>
+                </w:rPr>
+                <w:t>Configure the integration</w:t>
+              </w:r>
+            </w:hyperlink>
             <w:r>
               <w:rPr>
                 <w:rFonts w:ascii="Tahoma" w:eastAsia="Times New Roman" w:hAnsi="Tahoma" w:cs="Tahoma"/>
@@ -1772,7 +1693,6 @@
           <w:szCs w:val="27"/>
           <w:lang w:val="en-US"/>
         </w:rPr>
-        <w:lastRenderedPageBreak/>
         <w:t>•</w:t>
       </w:r>
       <w:r>
@@ -2945,6 +2865,36 @@
 </file>
 
 <file path=customXml/item1.xml><?xml version="1.0" encoding="utf-8"?>
+<p:properties xmlns:p="http://schemas.microsoft.com/office/2006/metadata/properties" xmlns:xsi="http://www.w3.org/2001/XMLSchema-instance" xmlns:pc="http://schemas.microsoft.com/office/infopath/2007/PartnerControls">
+  <documentManagement>
+    <Language xmlns="http://schemas.microsoft.com/sharepoint/v3">English</Language>
+    <Application_x0020_Platform xmlns="434bcc76-9cb8-42c9-be35-74b99cf75046" xsi:nil="true"/>
+    <TaxCatchAll xmlns="3944e645-31a2-4a69-9899-501ef2026544"/>
+    <Internal xmlns="434bcc76-9cb8-42c9-be35-74b99cf75046">false</Internal>
+    <Plattform_x0020_Version xmlns="0e2838cc-aadd-4622-9c7e-a466d3e98ce6" xsi:nil="true"/>
+    <Integration_x0020_Type xmlns="0e2838cc-aadd-4622-9c7e-a466d3e98ce6" xsi:nil="true"/>
+    <Product xmlns="0e2838cc-aadd-4622-9c7e-a466d3e98ce6" xsi:nil="true"/>
+    <ReportOwner xmlns="http://schemas.microsoft.com/sharepoint/v3">
+      <UserInfo>
+        <DisplayName/>
+        <AccountId xsi:nil="true"/>
+        <AccountType/>
+      </UserInfo>
+    </ReportOwner>
+  </documentManagement>
+</p:properties>
+</file>
+
+<file path=customXml/item2.xml><?xml version="1.0" encoding="utf-8"?>
+<?mso-contentType ?>
+<FormTemplates xmlns="http://schemas.microsoft.com/sharepoint/v3/contenttype/forms">
+  <Display>DocumentLibraryForm</Display>
+  <Edit>DocumentLibraryForm</Edit>
+  <New>DocumentLibraryForm</New>
+</FormTemplates>
+</file>
+
+<file path=customXml/item3.xml><?xml version="1.0" encoding="utf-8"?>
 <ct:contentTypeSchema xmlns:ct="http://schemas.microsoft.com/office/2006/metadata/contentType" xmlns:ma="http://schemas.microsoft.com/office/2006/metadata/properties/metaAttributes" ct:_="" ma:_="" ma:contentTypeName="Operations Content Type" ma:contentTypeID="0x010100645A4BAB798FFA49AA70772335B2814B0050C1B5224725FB43899666F8A8247A0C" ma:contentTypeVersion="15" ma:contentTypeDescription="" ma:contentTypeScope="" ma:versionID="d19f65a8596e667233431a671982dbe8">
   <xsd:schema xmlns:xsd="http://www.w3.org/2001/XMLSchema" xmlns:xs="http://www.w3.org/2001/XMLSchema" xmlns:p="http://schemas.microsoft.com/office/2006/metadata/properties" xmlns:ns1="http://schemas.microsoft.com/sharepoint/v3" xmlns:ns2="0e2838cc-aadd-4622-9c7e-a466d3e98ce6" xmlns:ns3="434bcc76-9cb8-42c9-be35-74b99cf75046" xmlns:ns5="3944e645-31a2-4a69-9899-501ef2026544" xmlns:ns6="67b51e83-43d6-4b43-88d7-6d1e79994139" targetNamespace="http://schemas.microsoft.com/office/2006/metadata/properties" ma:root="true" ma:fieldsID="3581a246c1b4a38d0f04dc7a2e065d6f" ns1:_="" ns2:_="" ns3:_="" ns5:_="" ns6:_="">
     <xsd:import namespace="http://schemas.microsoft.com/sharepoint/v3"/>
@@ -3312,37 +3262,28 @@
 </ct:contentTypeSchema>
 </file>
 
-<file path=customXml/item2.xml><?xml version="1.0" encoding="utf-8"?>
-<?mso-contentType ?>
-<FormTemplates xmlns="http://schemas.microsoft.com/sharepoint/v3/contenttype/forms">
-  <Display>DocumentLibraryForm</Display>
-  <Edit>DocumentLibraryForm</Edit>
-  <New>DocumentLibraryForm</New>
-</FormTemplates>
+<file path=customXml/itemProps1.xml><?xml version="1.0" encoding="utf-8"?>
+<ds:datastoreItem xmlns:ds="http://schemas.openxmlformats.org/officeDocument/2006/customXml" ds:itemID="{43E821D7-5A65-486B-8E24-48DA1CDFDD2C}">
+  <ds:schemaRefs>
+    <ds:schemaRef ds:uri="http://schemas.microsoft.com/office/2006/metadata/properties"/>
+    <ds:schemaRef ds:uri="http://schemas.microsoft.com/office/infopath/2007/PartnerControls"/>
+    <ds:schemaRef ds:uri="http://schemas.microsoft.com/sharepoint/v3"/>
+    <ds:schemaRef ds:uri="434bcc76-9cb8-42c9-be35-74b99cf75046"/>
+    <ds:schemaRef ds:uri="3944e645-31a2-4a69-9899-501ef2026544"/>
+    <ds:schemaRef ds:uri="0e2838cc-aadd-4622-9c7e-a466d3e98ce6"/>
+  </ds:schemaRefs>
+</ds:datastoreItem>
 </file>
 
-<file path=customXml/item3.xml><?xml version="1.0" encoding="utf-8"?>
-<p:properties xmlns:p="http://schemas.microsoft.com/office/2006/metadata/properties" xmlns:xsi="http://www.w3.org/2001/XMLSchema-instance" xmlns:pc="http://schemas.microsoft.com/office/infopath/2007/PartnerControls">
-  <documentManagement>
-    <Language xmlns="http://schemas.microsoft.com/sharepoint/v3">English</Language>
-    <Application_x0020_Platform xmlns="434bcc76-9cb8-42c9-be35-74b99cf75046" xsi:nil="true"/>
-    <TaxCatchAll xmlns="3944e645-31a2-4a69-9899-501ef2026544"/>
-    <Internal xmlns="434bcc76-9cb8-42c9-be35-74b99cf75046">false</Internal>
-    <Plattform_x0020_Version xmlns="0e2838cc-aadd-4622-9c7e-a466d3e98ce6" xsi:nil="true"/>
-    <Integration_x0020_Type xmlns="0e2838cc-aadd-4622-9c7e-a466d3e98ce6" xsi:nil="true"/>
-    <Product xmlns="0e2838cc-aadd-4622-9c7e-a466d3e98ce6" xsi:nil="true"/>
-    <ReportOwner xmlns="http://schemas.microsoft.com/sharepoint/v3">
-      <UserInfo>
-        <DisplayName/>
-        <AccountId xsi:nil="true"/>
-        <AccountType/>
-      </UserInfo>
-    </ReportOwner>
-  </documentManagement>
-</p:properties>
+<file path=customXml/itemProps2.xml><?xml version="1.0" encoding="utf-8"?>
+<ds:datastoreItem xmlns:ds="http://schemas.openxmlformats.org/officeDocument/2006/customXml" ds:itemID="{4B6DB7B9-7B80-4D56-881C-BD909C40F8BF}">
+  <ds:schemaRefs>
+    <ds:schemaRef ds:uri="http://schemas.microsoft.com/sharepoint/v3/contenttype/forms"/>
+  </ds:schemaRefs>
+</ds:datastoreItem>
 </file>
 
-<file path=customXml/itemProps1.xml><?xml version="1.0" encoding="utf-8"?>
+<file path=customXml/itemProps3.xml><?xml version="1.0" encoding="utf-8"?>
 <ds:datastoreItem xmlns:ds="http://schemas.openxmlformats.org/officeDocument/2006/customXml" ds:itemID="{6056B3B0-D8C2-4137-8467-5C8D374DDA3A}">
   <ds:schemaRefs>
     <ds:schemaRef ds:uri="http://schemas.microsoft.com/office/2006/metadata/contentType"/>
@@ -3362,32 +3303,4 @@
     <ds:schemaRef ds:uri="http://schemas.microsoft.com/internal/obd"/>
   </ds:schemaRefs>
 </ds:datastoreItem>
-</file>
-
-<file path=customXml/itemProps2.xml><?xml version="1.0" encoding="utf-8"?>
-<ds:datastoreItem xmlns:ds="http://schemas.openxmlformats.org/officeDocument/2006/customXml" ds:itemID="{4B6DB7B9-7B80-4D56-881C-BD909C40F8BF}">
-  <ds:schemaRefs>
-    <ds:schemaRef ds:uri="http://schemas.microsoft.com/sharepoint/v3/contenttype/forms"/>
-  </ds:schemaRefs>
-</ds:datastoreItem>
-</file>
-
-<file path=customXml/itemProps3.xml><?xml version="1.0" encoding="utf-8"?>
-<ds:datastoreItem xmlns:ds="http://schemas.openxmlformats.org/officeDocument/2006/customXml" ds:itemID="{43E821D7-5A65-486B-8E24-48DA1CDFDD2C}">
-  <ds:schemaRefs>
-    <ds:schemaRef ds:uri="http://schemas.microsoft.com/office/2006/documentManagement/types"/>
-    <ds:schemaRef ds:uri="http://schemas.microsoft.com/office/2006/metadata/properties"/>
-    <ds:schemaRef ds:uri="http://purl.org/dc/elements/1.1/"/>
-    <ds:schemaRef ds:uri="http://schemas.microsoft.com/sharepoint/v3"/>
-    <ds:schemaRef ds:uri="http://schemas.microsoft.com/office/infopath/2007/PartnerControls"/>
-    <ds:schemaRef ds:uri="http://schemas.openxmlformats.org/package/2006/metadata/core-properties"/>
-    <ds:schemaRef ds:uri="67b51e83-43d6-4b43-88d7-6d1e79994139"/>
-    <ds:schemaRef ds:uri="http://purl.org/dc/terms/"/>
-    <ds:schemaRef ds:uri="http://purl.org/dc/dcmitype/"/>
-    <ds:schemaRef ds:uri="3944e645-31a2-4a69-9899-501ef2026544"/>
-    <ds:schemaRef ds:uri="434bcc76-9cb8-42c9-be35-74b99cf75046"/>
-    <ds:schemaRef ds:uri="0e2838cc-aadd-4622-9c7e-a466d3e98ce6"/>
-    <ds:schemaRef ds:uri="http://www.w3.org/XML/1998/namespace"/>
-  </ds:schemaRefs>
-</ds:datastoreItem>
 </file>
</xml_diff>

<commit_message>
update the QuickStart with a link to Teleopti
</commit_message>
<xml_diff>
--- a/doc/Teleopti WFM - Amazon Connect Integration Requirements (AWS QuickStart).docx
+++ b/doc/Teleopti WFM - Amazon Connect Integration Requirements (AWS QuickStart).docx
@@ -16,8 +16,6 @@
         </w:rPr>
       </w:pPr>
       <w:bookmarkStart w:id="0" w:name="proc"/>
-      <w:bookmarkStart w:id="1" w:name="_GoBack"/>
-      <w:bookmarkEnd w:id="1"/>
       <w:r>
         <w:rPr>
           <w:rFonts w:ascii="Helvetica" w:eastAsia="Times New Roman" w:hAnsi="Helvetica" w:cs="Helvetica"/>
@@ -195,18 +193,41 @@
         </w:rPr>
         <w:t xml:space="preserve">From: </w:t>
       </w:r>
-      <w:hyperlink r:id="rId8" w:history="1">
-        <w:r>
-          <w:rPr>
-            <w:rStyle w:val="Hyperlink"/>
-            <w:rFonts w:ascii="Helvetica" w:eastAsia="Times New Roman" w:hAnsi="Helvetica" w:cs="Helvetica"/>
-            <w:sz w:val="21"/>
-            <w:szCs w:val="21"/>
-            <w:lang w:val="en-US"/>
-          </w:rPr>
-          <w:t>https://teleopti.sharepoint.com/:b:/g/Tech/Ea3gOVKibOJCnYeXRPn6YmcBulP5C1UtQ0lUJq9SBf0Qmw?e=7yaR6h</w:t>
-        </w:r>
-      </w:hyperlink>
+      <w:r>
+        <w:fldChar w:fldCharType="begin"/>
+      </w:r>
+      <w:r>
+        <w:rPr>
+          <w:lang w:val="en-US"/>
+          <w:rPrChange w:id="1" w:author="David Jonsson" w:date="2018-05-16T08:29:00Z">
+            <w:rPr/>
+          </w:rPrChange>
+        </w:rPr>
+        <w:instrText xml:space="preserve"> HYPERLINK "https://teleopti.sharepoint.com/:b:/g/Tech/Ea3gOVKibOJCnYeXRPn6YmcBulP5C1UtQ0lUJq9SBf0Qmw?e=7yaR6h" </w:instrText>
+      </w:r>
+      <w:r>
+        <w:fldChar w:fldCharType="separate"/>
+      </w:r>
+      <w:r>
+        <w:rPr>
+          <w:rStyle w:val="Hyperlink"/>
+          <w:rFonts w:ascii="Helvetica" w:eastAsia="Times New Roman" w:hAnsi="Helvetica" w:cs="Helvetica"/>
+          <w:sz w:val="21"/>
+          <w:szCs w:val="21"/>
+          <w:lang w:val="en-US"/>
+        </w:rPr>
+        <w:t>https://teleopti.sharepoint.com/:b:/g/Tech/Ea3gOVKibOJCnYeXRPn6YmcBulP5C1UtQ0lUJq9SBf0Qmw?e=7yaR6h</w:t>
+      </w:r>
+      <w:r>
+        <w:rPr>
+          <w:rStyle w:val="Hyperlink"/>
+          <w:rFonts w:ascii="Helvetica" w:eastAsia="Times New Roman" w:hAnsi="Helvetica" w:cs="Helvetica"/>
+          <w:sz w:val="21"/>
+          <w:szCs w:val="21"/>
+          <w:lang w:val="en-US"/>
+        </w:rPr>
+        <w:fldChar w:fldCharType="end"/>
+      </w:r>
       <w:r>
         <w:rPr>
           <w:rFonts w:ascii="Helvetica" w:eastAsia="Times New Roman" w:hAnsi="Helvetica" w:cs="Helvetica"/>
@@ -237,18 +258,41 @@
         </w:rPr>
         <w:t xml:space="preserve">To: </w:t>
       </w:r>
-      <w:hyperlink r:id="rId9" w:history="1">
-        <w:r>
-          <w:rPr>
-            <w:rStyle w:val="Hyperlink"/>
-            <w:rFonts w:ascii="Helvetica" w:eastAsia="Times New Roman" w:hAnsi="Helvetica" w:cs="Helvetica"/>
-            <w:sz w:val="21"/>
-            <w:szCs w:val="21"/>
-            <w:lang w:val="en-US"/>
-          </w:rPr>
-          <w:t>https://github.com/Teleopti/AWS-Connect-Integration/blob/master/doc/Teleopti%20WFM%20-%20Amazon%20Connect%20Integration%20Requirements.pdf</w:t>
-        </w:r>
-      </w:hyperlink>
+      <w:r>
+        <w:fldChar w:fldCharType="begin"/>
+      </w:r>
+      <w:r>
+        <w:rPr>
+          <w:lang w:val="en-US"/>
+          <w:rPrChange w:id="2" w:author="David Jonsson" w:date="2018-05-16T08:29:00Z">
+            <w:rPr/>
+          </w:rPrChange>
+        </w:rPr>
+        <w:instrText xml:space="preserve"> HYPERLINK "https://github.com/Teleopti/AWS-Connect-Integration/blob/master/doc/Teleopti%20WFM%20-%20Amazon%20Connect%20Integration%20Requirements.pdf" </w:instrText>
+      </w:r>
+      <w:r>
+        <w:fldChar w:fldCharType="separate"/>
+      </w:r>
+      <w:r>
+        <w:rPr>
+          <w:rStyle w:val="Hyperlink"/>
+          <w:rFonts w:ascii="Helvetica" w:eastAsia="Times New Roman" w:hAnsi="Helvetica" w:cs="Helvetica"/>
+          <w:sz w:val="21"/>
+          <w:szCs w:val="21"/>
+          <w:lang w:val="en-US"/>
+        </w:rPr>
+        <w:t>https://github.com/Teleopti/AWS-Connect-Integration/blob/master/doc/Teleopti%20WFM%20-%20Amazon%20Connect%20Integration%20Requirements.pdf</w:t>
+      </w:r>
+      <w:r>
+        <w:rPr>
+          <w:rStyle w:val="Hyperlink"/>
+          <w:rFonts w:ascii="Helvetica" w:eastAsia="Times New Roman" w:hAnsi="Helvetica" w:cs="Helvetica"/>
+          <w:sz w:val="21"/>
+          <w:szCs w:val="21"/>
+          <w:lang w:val="en-US"/>
+        </w:rPr>
+        <w:fldChar w:fldCharType="end"/>
+      </w:r>
       <w:r>
         <w:rPr>
           <w:rFonts w:ascii="Helvetica" w:eastAsia="Times New Roman" w:hAnsi="Helvetica" w:cs="Helvetica"/>
@@ -331,20 +375,8 @@
           <w:sz w:val="21"/>
           <w:szCs w:val="21"/>
         </w:rPr>
-        <w:t xml:space="preserve"> - </w:t>
-      </w:r>
-      <w:proofErr w:type="spellStart"/>
-      <w:r>
-        <w:rPr>
-          <w:rFonts w:ascii="Helvetica" w:eastAsia="Times New Roman" w:hAnsi="Helvetica" w:cs="Helvetica"/>
-          <w:b/>
-          <w:color w:val="333333"/>
-          <w:sz w:val="21"/>
-          <w:szCs w:val="21"/>
-        </w:rPr>
-        <w:t>pptx</w:t>
-      </w:r>
-      <w:proofErr w:type="spellEnd"/>
+        <w:t xml:space="preserve"> - pptx</w:t>
+      </w:r>
     </w:p>
     <w:p>
       <w:pPr>
@@ -367,7 +399,7 @@
         </w:rPr>
         <w:t xml:space="preserve">: </w:t>
       </w:r>
-      <w:hyperlink r:id="rId10" w:history="1">
+      <w:hyperlink r:id="rId8" w:history="1">
         <w:r>
           <w:rPr>
             <w:rStyle w:val="Hyperlink"/>
@@ -466,18 +498,41 @@
           <w:lang w:val="en-US"/>
         </w:rPr>
       </w:pPr>
-      <w:hyperlink r:id="rId11" w:history="1">
-        <w:r>
-          <w:rPr>
-            <w:rStyle w:val="Hyperlink"/>
-            <w:rFonts w:ascii="Helvetica" w:eastAsia="Times New Roman" w:hAnsi="Helvetica" w:cs="Helvetica"/>
-            <w:sz w:val="21"/>
-            <w:szCs w:val="21"/>
-            <w:lang w:val="en-US"/>
-          </w:rPr>
-          <w:t>https://github.com/Teleopti/AWS-Connect-Integration/blob/master/doc/Teleopti_logo_100cm_highres.png</w:t>
-        </w:r>
-      </w:hyperlink>
+      <w:r>
+        <w:fldChar w:fldCharType="begin"/>
+      </w:r>
+      <w:r>
+        <w:rPr>
+          <w:lang w:val="en-US"/>
+          <w:rPrChange w:id="3" w:author="David Jonsson" w:date="2018-05-16T08:29:00Z">
+            <w:rPr/>
+          </w:rPrChange>
+        </w:rPr>
+        <w:instrText xml:space="preserve"> HYPERLINK "https://github.com/Teleopti/AWS-Connect-Integration/blob/master/doc/Teleopti_logo_100cm_highres.png" </w:instrText>
+      </w:r>
+      <w:r>
+        <w:fldChar w:fldCharType="separate"/>
+      </w:r>
+      <w:r>
+        <w:rPr>
+          <w:rStyle w:val="Hyperlink"/>
+          <w:rFonts w:ascii="Helvetica" w:eastAsia="Times New Roman" w:hAnsi="Helvetica" w:cs="Helvetica"/>
+          <w:sz w:val="21"/>
+          <w:szCs w:val="21"/>
+          <w:lang w:val="en-US"/>
+        </w:rPr>
+        <w:t>https://github.com/Teleopti/AWS-Connect-Integration/blob/master/doc/Teleopti_logo_100cm_highres.png</w:t>
+      </w:r>
+      <w:r>
+        <w:rPr>
+          <w:rStyle w:val="Hyperlink"/>
+          <w:rFonts w:ascii="Helvetica" w:eastAsia="Times New Roman" w:hAnsi="Helvetica" w:cs="Helvetica"/>
+          <w:sz w:val="21"/>
+          <w:szCs w:val="21"/>
+          <w:lang w:val="en-US"/>
+        </w:rPr>
+        <w:fldChar w:fldCharType="end"/>
+      </w:r>
     </w:p>
     <w:p>
       <w:pPr>
@@ -718,19 +773,43 @@
                 <w:lang w:val="en-US"/>
               </w:rPr>
             </w:pPr>
-            <w:hyperlink r:id="rId12" w:anchor="sign-up-for-aws" w:tgtFrame="_blank" w:history="1">
-              <w:r>
-                <w:rPr>
-                  <w:rFonts w:ascii="Tahoma" w:eastAsia="Times New Roman" w:hAnsi="Tahoma" w:cs="Tahoma"/>
-                  <w:color w:val="005B86"/>
-                  <w:sz w:val="18"/>
-                  <w:szCs w:val="18"/>
-                  <w:u w:val="single"/>
-                  <w:lang w:val="en-US"/>
-                </w:rPr>
-                <w:t>Sign up for an AWS account</w:t>
-              </w:r>
-            </w:hyperlink>
+            <w:r>
+              <w:fldChar w:fldCharType="begin"/>
+            </w:r>
+            <w:r>
+              <w:rPr>
+                <w:lang w:val="en-US"/>
+                <w:rPrChange w:id="4" w:author="David Jonsson" w:date="2018-05-16T08:29:00Z">
+                  <w:rPr/>
+                </w:rPrChange>
+              </w:rPr>
+              <w:instrText xml:space="preserve"> HYPERLINK "http://docs.aws.amazon.com/connect/latest/adminguide/gettingstarted.html" \l "sign-up-for-aws" \t "_blank" </w:instrText>
+            </w:r>
+            <w:r>
+              <w:fldChar w:fldCharType="separate"/>
+            </w:r>
+            <w:r>
+              <w:rPr>
+                <w:rFonts w:ascii="Tahoma" w:eastAsia="Times New Roman" w:hAnsi="Tahoma" w:cs="Tahoma"/>
+                <w:color w:val="005B86"/>
+                <w:sz w:val="18"/>
+                <w:szCs w:val="18"/>
+                <w:u w:val="single"/>
+                <w:lang w:val="en-US"/>
+              </w:rPr>
+              <w:t>Sign up for an AWS account</w:t>
+            </w:r>
+            <w:r>
+              <w:rPr>
+                <w:rFonts w:ascii="Tahoma" w:eastAsia="Times New Roman" w:hAnsi="Tahoma" w:cs="Tahoma"/>
+                <w:color w:val="005B86"/>
+                <w:sz w:val="18"/>
+                <w:szCs w:val="18"/>
+                <w:u w:val="single"/>
+                <w:lang w:val="en-US"/>
+              </w:rPr>
+              <w:fldChar w:fldCharType="end"/>
+            </w:r>
             <w:r>
               <w:rPr>
                 <w:rFonts w:ascii="Tahoma" w:eastAsia="Times New Roman" w:hAnsi="Tahoma" w:cs="Tahoma"/>
@@ -818,15 +897,117 @@
                 <w:lang w:val="en-US"/>
               </w:rPr>
             </w:pPr>
-            <w:r>
-              <w:rPr>
-                <w:rFonts w:ascii="Tahoma" w:eastAsia="Times New Roman" w:hAnsi="Tahoma" w:cs="Tahoma"/>
-                <w:sz w:val="18"/>
-                <w:szCs w:val="18"/>
-                <w:lang w:val="en-US"/>
-              </w:rPr>
-              <w:t xml:space="preserve">Contact </w:t>
-            </w:r>
+            <w:ins w:id="5" w:author="David Jonsson" w:date="2018-05-16T08:31:00Z">
+              <w:r>
+                <w:rPr>
+                  <w:rFonts w:ascii="Tahoma" w:eastAsia="Times New Roman" w:hAnsi="Tahoma" w:cs="Tahoma"/>
+                  <w:sz w:val="18"/>
+                  <w:szCs w:val="18"/>
+                  <w:lang w:val="en-US"/>
+                </w:rPr>
+                <w:fldChar w:fldCharType="begin"/>
+              </w:r>
+              <w:r>
+                <w:rPr>
+                  <w:rFonts w:ascii="Tahoma" w:eastAsia="Times New Roman" w:hAnsi="Tahoma" w:cs="Tahoma"/>
+                  <w:sz w:val="18"/>
+                  <w:szCs w:val="18"/>
+                  <w:lang w:val="en-US"/>
+                </w:rPr>
+                <w:instrText xml:space="preserve"> HYPERLINK "https://www.teleopti.com/wfm/about/contact/contact-me.aspx" </w:instrText>
+              </w:r>
+              <w:r>
+                <w:rPr>
+                  <w:rFonts w:ascii="Tahoma" w:eastAsia="Times New Roman" w:hAnsi="Tahoma" w:cs="Tahoma"/>
+                  <w:sz w:val="18"/>
+                  <w:szCs w:val="18"/>
+                  <w:lang w:val="en-US"/>
+                </w:rPr>
+                <w:fldChar w:fldCharType="separate"/>
+              </w:r>
+              <w:r>
+                <w:rPr>
+                  <w:rStyle w:val="Hyperlink"/>
+                  <w:rFonts w:ascii="Tahoma" w:eastAsia="Times New Roman" w:hAnsi="Tahoma" w:cs="Tahoma"/>
+                  <w:sz w:val="18"/>
+                  <w:szCs w:val="18"/>
+                  <w:lang w:val="en-US"/>
+                </w:rPr>
+                <w:t xml:space="preserve">Contact </w:t>
+              </w:r>
+              <w:r>
+                <w:rPr>
+                  <w:rStyle w:val="Hyperlink"/>
+                  <w:rFonts w:ascii="Tahoma" w:eastAsia="Times New Roman" w:hAnsi="Tahoma" w:cs="Tahoma"/>
+                  <w:sz w:val="18"/>
+                  <w:szCs w:val="18"/>
+                  <w:lang w:val="en-US"/>
+                </w:rPr>
+                <w:t>Teleopti</w:t>
+              </w:r>
+              <w:r>
+                <w:rPr>
+                  <w:rFonts w:ascii="Tahoma" w:eastAsia="Times New Roman" w:hAnsi="Tahoma" w:cs="Tahoma"/>
+                  <w:sz w:val="18"/>
+                  <w:szCs w:val="18"/>
+                  <w:lang w:val="en-US"/>
+                </w:rPr>
+                <w:fldChar w:fldCharType="end"/>
+              </w:r>
+            </w:ins>
+            <w:r>
+              <w:rPr>
+                <w:rFonts w:ascii="Tahoma" w:eastAsia="Times New Roman" w:hAnsi="Tahoma" w:cs="Tahoma"/>
+                <w:sz w:val="18"/>
+                <w:szCs w:val="18"/>
+                <w:lang w:val="en-US"/>
+              </w:rPr>
+              <w:t xml:space="preserve"> </w:t>
+            </w:r>
+            <w:ins w:id="6" w:author="David Jonsson" w:date="2018-05-16T08:48:00Z">
+              <w:r>
+                <w:rPr>
+                  <w:rFonts w:ascii="Tahoma" w:eastAsia="Times New Roman" w:hAnsi="Tahoma" w:cs="Tahoma"/>
+                  <w:sz w:val="18"/>
+                  <w:szCs w:val="18"/>
+                  <w:lang w:val="en-US"/>
+                </w:rPr>
+                <w:t xml:space="preserve">and ask for </w:t>
+              </w:r>
+            </w:ins>
+            <w:ins w:id="7" w:author="David Jonsson" w:date="2018-05-16T08:30:00Z">
+              <w:r>
+                <w:rPr>
+                  <w:rFonts w:ascii="Tahoma" w:eastAsia="Times New Roman" w:hAnsi="Tahoma" w:cs="Tahoma"/>
+                  <w:sz w:val="18"/>
+                  <w:szCs w:val="18"/>
+                  <w:lang w:val="en-US"/>
+                </w:rPr>
+                <w:t xml:space="preserve">a </w:t>
+              </w:r>
+            </w:ins>
+            <w:del w:id="8" w:author="David Jonsson" w:date="2018-05-16T08:29:00Z">
+              <w:r>
+                <w:rPr>
+                  <w:rFonts w:ascii="Tahoma" w:eastAsia="Times New Roman" w:hAnsi="Tahoma" w:cs="Tahoma"/>
+                  <w:sz w:val="18"/>
+                  <w:szCs w:val="18"/>
+                  <w:lang w:val="en-US"/>
+                </w:rPr>
+                <w:delText xml:space="preserve">PS Services to </w:delText>
+              </w:r>
+            </w:del>
+            <w:del w:id="9" w:author="David Jonsson" w:date="2018-05-16T08:30:00Z">
+              <w:r>
+                <w:rPr>
+                  <w:rFonts w:ascii="Tahoma" w:eastAsia="Times New Roman" w:hAnsi="Tahoma" w:cs="Tahoma"/>
+                  <w:sz w:val="18"/>
+                  <w:szCs w:val="18"/>
+                  <w:lang w:val="en-US"/>
+                </w:rPr>
+                <w:delText xml:space="preserve">setup a </w:delText>
+              </w:r>
+            </w:del>
             <w:r>
               <w:rPr>
                 <w:rFonts w:ascii="Tahoma" w:eastAsia="Times New Roman" w:hAnsi="Tahoma" w:cs="Tahoma"/>
@@ -836,51 +1017,165 @@
               </w:rPr>
               <w:t xml:space="preserve">Teleopti </w:t>
             </w:r>
-            <w:r>
-              <w:rPr>
-                <w:rFonts w:ascii="Tahoma" w:eastAsia="Times New Roman" w:hAnsi="Tahoma" w:cs="Tahoma"/>
-                <w:sz w:val="18"/>
-                <w:szCs w:val="18"/>
-                <w:lang w:val="en-US"/>
-              </w:rPr>
-              <w:t xml:space="preserve">PS Services to setup a Teleopti </w:t>
-            </w:r>
-            <w:r>
-              <w:rPr>
-                <w:rFonts w:ascii="Tahoma" w:eastAsia="Times New Roman" w:hAnsi="Tahoma" w:cs="Tahoma"/>
-                <w:sz w:val="18"/>
-                <w:szCs w:val="18"/>
-                <w:lang w:val="en-US"/>
-              </w:rPr>
-              <w:t xml:space="preserve">Log </w:t>
-            </w:r>
-            <w:r>
-              <w:rPr>
-                <w:rFonts w:ascii="Tahoma" w:eastAsia="Times New Roman" w:hAnsi="Tahoma" w:cs="Tahoma"/>
-                <w:sz w:val="18"/>
-                <w:szCs w:val="18"/>
-                <w:lang w:val="en-US"/>
-              </w:rPr>
-              <w:t>S</w:t>
-            </w:r>
-            <w:r>
-              <w:rPr>
-                <w:rFonts w:ascii="Tahoma" w:eastAsia="Times New Roman" w:hAnsi="Tahoma" w:cs="Tahoma"/>
-                <w:sz w:val="18"/>
-                <w:szCs w:val="18"/>
-                <w:lang w:val="en-US"/>
-              </w:rPr>
-              <w:t>erver session in the Teleopti Azure Cloud.</w:t>
-            </w:r>
-            <w:r>
-              <w:rPr>
-                <w:rFonts w:ascii="Tahoma" w:eastAsia="Times New Roman" w:hAnsi="Tahoma" w:cs="Tahoma"/>
-                <w:sz w:val="18"/>
-                <w:szCs w:val="18"/>
-                <w:lang w:val="en-US"/>
-              </w:rPr>
-              <w:br/>
-            </w:r>
+            <w:ins w:id="10" w:author="David Jonsson" w:date="2018-05-16T08:30:00Z">
+              <w:r>
+                <w:rPr>
+                  <w:rFonts w:ascii="Tahoma" w:eastAsia="Times New Roman" w:hAnsi="Tahoma" w:cs="Tahoma"/>
+                  <w:sz w:val="18"/>
+                  <w:szCs w:val="18"/>
+                  <w:lang w:val="en-US"/>
+                </w:rPr>
+                <w:t xml:space="preserve">WFM instance and </w:t>
+              </w:r>
+            </w:ins>
+            <w:ins w:id="11" w:author="David Jonsson" w:date="2018-05-16T08:32:00Z">
+              <w:r>
+                <w:rPr>
+                  <w:rFonts w:ascii="Tahoma" w:eastAsia="Times New Roman" w:hAnsi="Tahoma" w:cs="Tahoma"/>
+                  <w:sz w:val="18"/>
+                  <w:szCs w:val="18"/>
+                  <w:lang w:val="en-US"/>
+                </w:rPr>
+                <w:t xml:space="preserve">a </w:t>
+              </w:r>
+              <w:proofErr w:type="spellStart"/>
+              <w:r>
+                <w:rPr>
+                  <w:rFonts w:ascii="Tahoma" w:eastAsia="Times New Roman" w:hAnsi="Tahoma" w:cs="Tahoma"/>
+                  <w:sz w:val="18"/>
+                  <w:szCs w:val="18"/>
+                  <w:lang w:val="en-US"/>
+                </w:rPr>
+                <w:t>sFTP</w:t>
+              </w:r>
+              <w:proofErr w:type="spellEnd"/>
+              <w:r>
+                <w:rPr>
+                  <w:rFonts w:ascii="Tahoma" w:eastAsia="Times New Roman" w:hAnsi="Tahoma" w:cs="Tahoma"/>
+                  <w:sz w:val="18"/>
+                  <w:szCs w:val="18"/>
+                  <w:lang w:val="en-US"/>
+                </w:rPr>
+                <w:t xml:space="preserve"> </w:t>
+              </w:r>
+            </w:ins>
+            <w:ins w:id="12" w:author="David Jonsson" w:date="2018-05-16T08:30:00Z">
+              <w:r>
+                <w:rPr>
+                  <w:rFonts w:ascii="Tahoma" w:eastAsia="Times New Roman" w:hAnsi="Tahoma" w:cs="Tahoma"/>
+                  <w:sz w:val="18"/>
+                  <w:szCs w:val="18"/>
+                  <w:lang w:val="en-US"/>
+                </w:rPr>
+                <w:t xml:space="preserve">endpoint </w:t>
+              </w:r>
+            </w:ins>
+            <w:ins w:id="13" w:author="David Jonsson" w:date="2018-05-16T08:48:00Z">
+              <w:r>
+                <w:rPr>
+                  <w:rFonts w:ascii="Tahoma" w:eastAsia="Times New Roman" w:hAnsi="Tahoma" w:cs="Tahoma"/>
+                  <w:sz w:val="18"/>
+                  <w:szCs w:val="18"/>
+                  <w:lang w:val="en-US"/>
+                </w:rPr>
+                <w:t>to be setup</w:t>
+              </w:r>
+            </w:ins>
+            <w:del w:id="14" w:author="David Jonsson" w:date="2018-05-16T08:30:00Z">
+              <w:r>
+                <w:rPr>
+                  <w:rFonts w:ascii="Tahoma" w:eastAsia="Times New Roman" w:hAnsi="Tahoma" w:cs="Tahoma"/>
+                  <w:sz w:val="18"/>
+                  <w:szCs w:val="18"/>
+                  <w:lang w:val="en-US"/>
+                </w:rPr>
+                <w:delText xml:space="preserve">Log </w:delText>
+              </w:r>
+              <w:r>
+                <w:rPr>
+                  <w:rFonts w:ascii="Tahoma" w:eastAsia="Times New Roman" w:hAnsi="Tahoma" w:cs="Tahoma"/>
+                  <w:sz w:val="18"/>
+                  <w:szCs w:val="18"/>
+                  <w:lang w:val="en-US"/>
+                </w:rPr>
+                <w:delText>S</w:delText>
+              </w:r>
+              <w:r>
+                <w:rPr>
+                  <w:rFonts w:ascii="Tahoma" w:eastAsia="Times New Roman" w:hAnsi="Tahoma" w:cs="Tahoma"/>
+                  <w:sz w:val="18"/>
+                  <w:szCs w:val="18"/>
+                  <w:lang w:val="en-US"/>
+                </w:rPr>
+                <w:delText xml:space="preserve">erver </w:delText>
+              </w:r>
+            </w:del>
+            <w:del w:id="15" w:author="David Jonsson" w:date="2018-05-16T08:29:00Z">
+              <w:r>
+                <w:rPr>
+                  <w:rFonts w:ascii="Tahoma" w:eastAsia="Times New Roman" w:hAnsi="Tahoma" w:cs="Tahoma"/>
+                  <w:sz w:val="18"/>
+                  <w:szCs w:val="18"/>
+                  <w:lang w:val="en-US"/>
+                </w:rPr>
+                <w:delText xml:space="preserve">session </w:delText>
+              </w:r>
+            </w:del>
+            <w:del w:id="16" w:author="David Jonsson" w:date="2018-05-16T08:46:00Z">
+              <w:r>
+                <w:rPr>
+                  <w:rFonts w:ascii="Tahoma" w:eastAsia="Times New Roman" w:hAnsi="Tahoma" w:cs="Tahoma"/>
+                  <w:sz w:val="18"/>
+                  <w:szCs w:val="18"/>
+                  <w:lang w:val="en-US"/>
+                </w:rPr>
+                <w:delText>in the Teleopti Azure Cloud</w:delText>
+              </w:r>
+            </w:del>
+            <w:ins w:id="17" w:author="David Jonsson" w:date="2018-05-16T08:29:00Z">
+              <w:r>
+                <w:rPr>
+                  <w:rFonts w:ascii="Tahoma" w:eastAsia="Times New Roman" w:hAnsi="Tahoma" w:cs="Tahoma"/>
+                  <w:sz w:val="18"/>
+                  <w:szCs w:val="18"/>
+                  <w:lang w:val="en-US"/>
+                </w:rPr>
+                <w:t>.</w:t>
+              </w:r>
+            </w:ins>
+            <w:del w:id="18" w:author="David Jonsson" w:date="2018-05-16T08:29:00Z">
+              <w:r>
+                <w:rPr>
+                  <w:rFonts w:ascii="Tahoma" w:eastAsia="Times New Roman" w:hAnsi="Tahoma" w:cs="Tahoma"/>
+                  <w:sz w:val="18"/>
+                  <w:szCs w:val="18"/>
+                  <w:lang w:val="en-US"/>
+                </w:rPr>
+                <w:delText>.</w:delText>
+              </w:r>
+            </w:del>
+            <w:ins w:id="19" w:author="David Jonsson" w:date="2018-05-16T08:32:00Z">
+              <w:r>
+                <w:rPr>
+                  <w:rFonts w:ascii="Tahoma" w:eastAsia="Times New Roman" w:hAnsi="Tahoma" w:cs="Tahoma"/>
+                  <w:sz w:val="18"/>
+                  <w:szCs w:val="18"/>
+                  <w:lang w:val="en-US"/>
+                </w:rPr>
+                <w:t xml:space="preserve"> </w:t>
+              </w:r>
+            </w:ins>
+            <w:del w:id="20" w:author="David Jonsson" w:date="2018-05-16T08:32:00Z">
+              <w:r>
+                <w:rPr>
+                  <w:rFonts w:ascii="Tahoma" w:eastAsia="Times New Roman" w:hAnsi="Tahoma" w:cs="Tahoma"/>
+                  <w:sz w:val="18"/>
+                  <w:szCs w:val="18"/>
+                  <w:lang w:val="en-US"/>
+                </w:rPr>
+                <w:br/>
+              </w:r>
+            </w:del>
             <w:r>
               <w:rPr>
                 <w:rFonts w:ascii="Tahoma" w:eastAsia="Times New Roman" w:hAnsi="Tahoma" w:cs="Tahoma"/>
@@ -899,6 +1194,8 @@
               </w:rPr>
               <w:t xml:space="preserve"> will provide you with:</w:t>
             </w:r>
+            <w:bookmarkStart w:id="21" w:name="_GoBack"/>
+            <w:bookmarkEnd w:id="21"/>
           </w:p>
           <w:p>
             <w:pPr>
@@ -991,15 +1288,139 @@
                 <w:lang w:val="en-US"/>
               </w:rPr>
             </w:pPr>
-            <w:r>
-              <w:rPr>
-                <w:rFonts w:ascii="Tahoma" w:eastAsia="Times New Roman" w:hAnsi="Tahoma" w:cs="Tahoma"/>
-                <w:sz w:val="18"/>
-                <w:szCs w:val="18"/>
-                <w:lang w:val="en-US"/>
-              </w:rPr>
-              <w:t>This will be needed in Step 3</w:t>
-            </w:r>
+            <w:del w:id="22" w:author="Selamoglu, Handan" w:date="2018-05-11T10:44:00Z">
+              <w:r>
+                <w:rPr>
+                  <w:rFonts w:ascii="Tahoma" w:eastAsia="Times New Roman" w:hAnsi="Tahoma" w:cs="Tahoma"/>
+                  <w:sz w:val="18"/>
+                  <w:szCs w:val="18"/>
+                  <w:lang w:val="en-US"/>
+                </w:rPr>
+                <w:delText xml:space="preserve">This </w:delText>
+              </w:r>
+            </w:del>
+            <w:ins w:id="23" w:author="Selamoglu, Handan" w:date="2018-05-11T10:44:00Z">
+              <w:r>
+                <w:rPr>
+                  <w:rFonts w:ascii="Tahoma" w:eastAsia="Times New Roman" w:hAnsi="Tahoma" w:cs="Tahoma"/>
+                  <w:sz w:val="18"/>
+                  <w:szCs w:val="18"/>
+                  <w:lang w:val="en-US"/>
+                </w:rPr>
+                <w:t xml:space="preserve">You </w:t>
+              </w:r>
+            </w:ins>
+            <w:r>
+              <w:rPr>
+                <w:rFonts w:ascii="Tahoma" w:eastAsia="Times New Roman" w:hAnsi="Tahoma" w:cs="Tahoma"/>
+                <w:sz w:val="18"/>
+                <w:szCs w:val="18"/>
+                <w:lang w:val="en-US"/>
+              </w:rPr>
+              <w:t xml:space="preserve">will </w:t>
+            </w:r>
+            <w:del w:id="24" w:author="Selamoglu, Handan" w:date="2018-05-11T10:44:00Z">
+              <w:r>
+                <w:rPr>
+                  <w:rFonts w:ascii="Tahoma" w:eastAsia="Times New Roman" w:hAnsi="Tahoma" w:cs="Tahoma"/>
+                  <w:sz w:val="18"/>
+                  <w:szCs w:val="18"/>
+                  <w:lang w:val="en-US"/>
+                </w:rPr>
+                <w:delText xml:space="preserve">be </w:delText>
+              </w:r>
+            </w:del>
+            <w:r>
+              <w:rPr>
+                <w:rFonts w:ascii="Tahoma" w:eastAsia="Times New Roman" w:hAnsi="Tahoma" w:cs="Tahoma"/>
+                <w:sz w:val="18"/>
+                <w:szCs w:val="18"/>
+                <w:lang w:val="en-US"/>
+              </w:rPr>
+              <w:t>need</w:t>
+            </w:r>
+            <w:del w:id="25" w:author="Selamoglu, Handan" w:date="2018-05-11T10:44:00Z">
+              <w:r>
+                <w:rPr>
+                  <w:rFonts w:ascii="Tahoma" w:eastAsia="Times New Roman" w:hAnsi="Tahoma" w:cs="Tahoma"/>
+                  <w:sz w:val="18"/>
+                  <w:szCs w:val="18"/>
+                  <w:lang w:val="en-US"/>
+                </w:rPr>
+                <w:delText>ed</w:delText>
+              </w:r>
+            </w:del>
+            <w:r>
+              <w:rPr>
+                <w:rFonts w:ascii="Tahoma" w:eastAsia="Times New Roman" w:hAnsi="Tahoma" w:cs="Tahoma"/>
+                <w:sz w:val="18"/>
+                <w:szCs w:val="18"/>
+                <w:lang w:val="en-US"/>
+              </w:rPr>
+              <w:t xml:space="preserve"> </w:t>
+            </w:r>
+            <w:ins w:id="26" w:author="Selamoglu, Handan" w:date="2018-05-11T10:44:00Z">
+              <w:r>
+                <w:rPr>
+                  <w:rFonts w:ascii="Tahoma" w:eastAsia="Times New Roman" w:hAnsi="Tahoma" w:cs="Tahoma"/>
+                  <w:sz w:val="18"/>
+                  <w:szCs w:val="18"/>
+                  <w:lang w:val="en-US"/>
+                </w:rPr>
+                <w:t xml:space="preserve">this information </w:t>
+              </w:r>
+            </w:ins>
+            <w:r>
+              <w:rPr>
+                <w:rFonts w:ascii="Tahoma" w:eastAsia="Times New Roman" w:hAnsi="Tahoma" w:cs="Tahoma"/>
+                <w:sz w:val="18"/>
+                <w:szCs w:val="18"/>
+                <w:lang w:val="en-US"/>
+              </w:rPr>
+              <w:t xml:space="preserve">in </w:t>
+            </w:r>
+            <w:ins w:id="27" w:author="Selamoglu, Handan" w:date="2018-05-11T10:44:00Z">
+              <w:r>
+                <w:rPr>
+                  <w:rFonts w:ascii="Tahoma" w:eastAsia="Times New Roman" w:hAnsi="Tahoma" w:cs="Tahoma"/>
+                  <w:sz w:val="18"/>
+                  <w:szCs w:val="18"/>
+                  <w:lang w:val="en-US"/>
+                </w:rPr>
+                <w:t>s</w:t>
+              </w:r>
+            </w:ins>
+            <w:del w:id="28" w:author="Selamoglu, Handan" w:date="2018-05-11T10:44:00Z">
+              <w:r>
+                <w:rPr>
+                  <w:rFonts w:ascii="Tahoma" w:eastAsia="Times New Roman" w:hAnsi="Tahoma" w:cs="Tahoma"/>
+                  <w:sz w:val="18"/>
+                  <w:szCs w:val="18"/>
+                  <w:lang w:val="en-US"/>
+                </w:rPr>
+                <w:delText>S</w:delText>
+              </w:r>
+            </w:del>
+            <w:r>
+              <w:rPr>
+                <w:rFonts w:ascii="Tahoma" w:eastAsia="Times New Roman" w:hAnsi="Tahoma" w:cs="Tahoma"/>
+                <w:sz w:val="18"/>
+                <w:szCs w:val="18"/>
+                <w:lang w:val="en-US"/>
+              </w:rPr>
+              <w:t>tep 3</w:t>
+            </w:r>
+            <w:ins w:id="29" w:author="Selamoglu, Handan" w:date="2018-05-11T10:44:00Z">
+              <w:r>
+                <w:rPr>
+                  <w:rFonts w:ascii="Tahoma" w:eastAsia="Times New Roman" w:hAnsi="Tahoma" w:cs="Tahoma"/>
+                  <w:sz w:val="18"/>
+                  <w:szCs w:val="18"/>
+                  <w:lang w:val="en-US"/>
+                </w:rPr>
+                <w:t>.</w:t>
+              </w:r>
+            </w:ins>
           </w:p>
         </w:tc>
       </w:tr>
@@ -1058,19 +1479,43 @@
                 <w:lang w:val="en-US"/>
               </w:rPr>
             </w:pPr>
-            <w:hyperlink r:id="rId13" w:anchor="/stacks/create/review?stackName=Amazon-Connect-TeleoptiWFM&amp;templateURL=https://s3.amazonaws.com/quickstart-reference/connect/integration/aria/latest/templates/TeleoptiWFM.template" w:tgtFrame="_blank" w:history="1">
-              <w:r>
-                <w:rPr>
-                  <w:rFonts w:ascii="Tahoma" w:eastAsia="Times New Roman" w:hAnsi="Tahoma" w:cs="Tahoma"/>
-                  <w:color w:val="005B86"/>
-                  <w:sz w:val="18"/>
-                  <w:szCs w:val="18"/>
-                  <w:u w:val="single"/>
-                  <w:lang w:val="en-US"/>
-                </w:rPr>
-                <w:t>Deploy the integration</w:t>
-              </w:r>
-            </w:hyperlink>
+            <w:r>
+              <w:fldChar w:fldCharType="begin"/>
+            </w:r>
+            <w:r>
+              <w:rPr>
+                <w:lang w:val="en-US"/>
+                <w:rPrChange w:id="30" w:author="David Jonsson" w:date="2018-05-16T08:29:00Z">
+                  <w:rPr/>
+                </w:rPrChange>
+              </w:rPr>
+              <w:instrText xml:space="preserve"> HYPERLINK "https://console.aws.amazon.com/cloudformation/home?region=us-east-1" \l "/stacks/create/review?stackName=Amazon-Connect-TeleoptiWFM&amp;templateURL=https://s3.amazonaws.com/quickstart-reference/connect/integration/aria/latest/templates/TeleoptiWFM.template" \t "_blank" </w:instrText>
+            </w:r>
+            <w:r>
+              <w:fldChar w:fldCharType="separate"/>
+            </w:r>
+            <w:r>
+              <w:rPr>
+                <w:rFonts w:ascii="Tahoma" w:eastAsia="Times New Roman" w:hAnsi="Tahoma" w:cs="Tahoma"/>
+                <w:color w:val="005B86"/>
+                <w:sz w:val="18"/>
+                <w:szCs w:val="18"/>
+                <w:u w:val="single"/>
+                <w:lang w:val="en-US"/>
+              </w:rPr>
+              <w:t>Deploy the integration</w:t>
+            </w:r>
+            <w:r>
+              <w:rPr>
+                <w:rFonts w:ascii="Tahoma" w:eastAsia="Times New Roman" w:hAnsi="Tahoma" w:cs="Tahoma"/>
+                <w:color w:val="005B86"/>
+                <w:sz w:val="18"/>
+                <w:szCs w:val="18"/>
+                <w:u w:val="single"/>
+                <w:lang w:val="en-US"/>
+              </w:rPr>
+              <w:fldChar w:fldCharType="end"/>
+            </w:r>
             <w:r>
               <w:rPr>
                 <w:rFonts w:ascii="Tahoma" w:eastAsia="Times New Roman" w:hAnsi="Tahoma" w:cs="Tahoma"/>
@@ -1214,19 +1659,43 @@
                 <w:lang w:val="en-US"/>
               </w:rPr>
             </w:pPr>
-            <w:hyperlink r:id="rId14" w:tgtFrame="_blank" w:history="1">
-              <w:r>
-                <w:rPr>
-                  <w:rFonts w:ascii="Tahoma" w:eastAsia="Times New Roman" w:hAnsi="Tahoma" w:cs="Tahoma"/>
-                  <w:color w:val="005B86"/>
-                  <w:sz w:val="18"/>
-                  <w:szCs w:val="18"/>
-                  <w:u w:val="single"/>
-                  <w:lang w:val="en-US"/>
-                </w:rPr>
-                <w:t>Configure the integration</w:t>
-              </w:r>
-            </w:hyperlink>
+            <w:r>
+              <w:fldChar w:fldCharType="begin"/>
+            </w:r>
+            <w:r>
+              <w:rPr>
+                <w:lang w:val="en-US"/>
+                <w:rPrChange w:id="31" w:author="David Jonsson" w:date="2018-05-16T08:29:00Z">
+                  <w:rPr/>
+                </w:rPrChange>
+              </w:rPr>
+              <w:instrText xml:space="preserve"> HYPERLINK "https://github.com/Teleopti/AWS-Connect-Integration/blob/master/doc/Teleopti%20WFM%20-%20Amazon%20Connect%20Integration%20Requirements.pdf" \t "_blank" </w:instrText>
+            </w:r>
+            <w:r>
+              <w:fldChar w:fldCharType="separate"/>
+            </w:r>
+            <w:r>
+              <w:rPr>
+                <w:rFonts w:ascii="Tahoma" w:eastAsia="Times New Roman" w:hAnsi="Tahoma" w:cs="Tahoma"/>
+                <w:color w:val="005B86"/>
+                <w:sz w:val="18"/>
+                <w:szCs w:val="18"/>
+                <w:u w:val="single"/>
+                <w:lang w:val="en-US"/>
+              </w:rPr>
+              <w:t>Configure the integration</w:t>
+            </w:r>
+            <w:r>
+              <w:rPr>
+                <w:rFonts w:ascii="Tahoma" w:eastAsia="Times New Roman" w:hAnsi="Tahoma" w:cs="Tahoma"/>
+                <w:color w:val="005B86"/>
+                <w:sz w:val="18"/>
+                <w:szCs w:val="18"/>
+                <w:u w:val="single"/>
+                <w:lang w:val="en-US"/>
+              </w:rPr>
+              <w:fldChar w:fldCharType="end"/>
+            </w:r>
             <w:r>
               <w:rPr>
                 <w:rFonts w:ascii="Tahoma" w:eastAsia="Times New Roman" w:hAnsi="Tahoma" w:cs="Tahoma"/>
@@ -1283,15 +1752,17 @@
               </w:rPr>
               <w:t>to complete configuration tasks</w:t>
             </w:r>
-            <w:r>
-              <w:rPr>
-                <w:rFonts w:ascii="Tahoma" w:eastAsia="Times New Roman" w:hAnsi="Tahoma" w:cs="Tahoma"/>
-                <w:sz w:val="18"/>
-                <w:szCs w:val="18"/>
-                <w:lang w:val="en-US"/>
-              </w:rPr>
-              <w:t>.</w:t>
-            </w:r>
+            <w:del w:id="32" w:author="Selamoglu, Handan" w:date="2018-05-11T10:45:00Z">
+              <w:r>
+                <w:rPr>
+                  <w:rFonts w:ascii="Tahoma" w:eastAsia="Times New Roman" w:hAnsi="Tahoma" w:cs="Tahoma"/>
+                  <w:sz w:val="18"/>
+                  <w:szCs w:val="18"/>
+                  <w:lang w:val="en-US"/>
+                </w:rPr>
+                <w:delText>.</w:delText>
+              </w:r>
+            </w:del>
             <w:r>
               <w:rPr>
                 <w:rFonts w:ascii="Tahoma" w:eastAsia="Times New Roman" w:hAnsi="Tahoma" w:cs="Tahoma"/>
@@ -1300,8 +1771,29 @@
                 <w:lang w:val="en-US"/>
               </w:rPr>
               <w:br/>
-              <w:t>By the end of configuration process You will provide the following into to Teleopti:</w:t>
-            </w:r>
+            </w:r>
+            <w:del w:id="33" w:author="Selamoglu, Handan" w:date="2018-05-11T10:45:00Z">
+              <w:r>
+                <w:rPr>
+                  <w:rFonts w:ascii="Tahoma" w:eastAsia="Times New Roman" w:hAnsi="Tahoma" w:cs="Tahoma"/>
+                  <w:sz w:val="18"/>
+                  <w:szCs w:val="18"/>
+                  <w:lang w:val="en-US"/>
+                </w:rPr>
+                <w:delText>By the end of configuration process You will provide the following into to Teleopti:</w:delText>
+              </w:r>
+            </w:del>
+            <w:ins w:id="34" w:author="Selamoglu, Handan" w:date="2018-05-11T10:45:00Z">
+              <w:r>
+                <w:rPr>
+                  <w:rFonts w:ascii="Tahoma" w:eastAsia="Times New Roman" w:hAnsi="Tahoma" w:cs="Tahoma"/>
+                  <w:sz w:val="18"/>
+                  <w:szCs w:val="18"/>
+                  <w:lang w:val="en-US"/>
+                </w:rPr>
+                <w:t>and to obtain these credentials:</w:t>
+              </w:r>
+            </w:ins>
           </w:p>
           <w:p>
             <w:pPr>
@@ -1325,7 +1817,38 @@
                 <w:szCs w:val="18"/>
                 <w:lang w:val="en-US"/>
               </w:rPr>
-              <w:t>IAM User</w:t>
+              <w:t xml:space="preserve">IAM </w:t>
+            </w:r>
+            <w:ins w:id="35" w:author="Selamoglu, Handan" w:date="2018-05-11T10:46:00Z">
+              <w:r>
+                <w:rPr>
+                  <w:rFonts w:ascii="Tahoma" w:eastAsia="Times New Roman" w:hAnsi="Tahoma" w:cs="Tahoma"/>
+                  <w:sz w:val="18"/>
+                  <w:szCs w:val="18"/>
+                  <w:lang w:val="en-US"/>
+                </w:rPr>
+                <w:t>u</w:t>
+              </w:r>
+            </w:ins>
+            <w:del w:id="36" w:author="Selamoglu, Handan" w:date="2018-05-11T10:46:00Z">
+              <w:r>
+                <w:rPr>
+                  <w:rFonts w:ascii="Tahoma" w:eastAsia="Times New Roman" w:hAnsi="Tahoma" w:cs="Tahoma"/>
+                  <w:sz w:val="18"/>
+                  <w:szCs w:val="18"/>
+                  <w:lang w:val="en-US"/>
+                </w:rPr>
+                <w:delText>U</w:delText>
+              </w:r>
+            </w:del>
+            <w:r>
+              <w:rPr>
+                <w:rFonts w:ascii="Tahoma" w:eastAsia="Times New Roman" w:hAnsi="Tahoma" w:cs="Tahoma"/>
+                <w:sz w:val="18"/>
+                <w:szCs w:val="18"/>
+                <w:lang w:val="en-US"/>
+              </w:rPr>
+              <w:t>ser</w:t>
             </w:r>
           </w:p>
           <w:p>
@@ -1350,8 +1873,50 @@
                 <w:szCs w:val="18"/>
                 <w:lang w:val="en-US"/>
               </w:rPr>
-              <w:t>Access Key</w:t>
-            </w:r>
+              <w:t xml:space="preserve">Access </w:t>
+            </w:r>
+            <w:del w:id="37" w:author="Selamoglu, Handan" w:date="2018-05-11T10:46:00Z">
+              <w:r>
+                <w:rPr>
+                  <w:rFonts w:ascii="Tahoma" w:eastAsia="Times New Roman" w:hAnsi="Tahoma" w:cs="Tahoma"/>
+                  <w:sz w:val="18"/>
+                  <w:szCs w:val="18"/>
+                  <w:lang w:val="en-US"/>
+                </w:rPr>
+                <w:delText>K</w:delText>
+              </w:r>
+            </w:del>
+            <w:ins w:id="38" w:author="Selamoglu, Handan" w:date="2018-05-11T10:46:00Z">
+              <w:r>
+                <w:rPr>
+                  <w:rFonts w:ascii="Tahoma" w:eastAsia="Times New Roman" w:hAnsi="Tahoma" w:cs="Tahoma"/>
+                  <w:sz w:val="18"/>
+                  <w:szCs w:val="18"/>
+                  <w:lang w:val="en-US"/>
+                </w:rPr>
+                <w:t>k</w:t>
+              </w:r>
+            </w:ins>
+            <w:r>
+              <w:rPr>
+                <w:rFonts w:ascii="Tahoma" w:eastAsia="Times New Roman" w:hAnsi="Tahoma" w:cs="Tahoma"/>
+                <w:sz w:val="18"/>
+                <w:szCs w:val="18"/>
+                <w:lang w:val="en-US"/>
+              </w:rPr>
+              <w:t>ey</w:t>
+            </w:r>
+            <w:ins w:id="39" w:author="Selamoglu, Handan" w:date="2018-05-11T10:48:00Z">
+              <w:r>
+                <w:rPr>
+                  <w:rFonts w:ascii="Tahoma" w:eastAsia="Times New Roman" w:hAnsi="Tahoma" w:cs="Tahoma"/>
+                  <w:sz w:val="18"/>
+                  <w:szCs w:val="18"/>
+                  <w:lang w:val="en-US"/>
+                </w:rPr>
+                <w:t xml:space="preserve"> ID</w:t>
+              </w:r>
+            </w:ins>
           </w:p>
           <w:p>
             <w:pPr>
@@ -1375,7 +1940,69 @@
                 <w:szCs w:val="18"/>
                 <w:lang w:val="en-US"/>
               </w:rPr>
-              <w:t>Secret Access Key</w:t>
+              <w:t xml:space="preserve">Secret </w:t>
+            </w:r>
+            <w:ins w:id="40" w:author="Selamoglu, Handan" w:date="2018-05-11T10:45:00Z">
+              <w:r>
+                <w:rPr>
+                  <w:rFonts w:ascii="Tahoma" w:eastAsia="Times New Roman" w:hAnsi="Tahoma" w:cs="Tahoma"/>
+                  <w:sz w:val="18"/>
+                  <w:szCs w:val="18"/>
+                  <w:lang w:val="en-US"/>
+                </w:rPr>
+                <w:t>a</w:t>
+              </w:r>
+            </w:ins>
+            <w:del w:id="41" w:author="Selamoglu, Handan" w:date="2018-05-11T10:45:00Z">
+              <w:r>
+                <w:rPr>
+                  <w:rFonts w:ascii="Tahoma" w:eastAsia="Times New Roman" w:hAnsi="Tahoma" w:cs="Tahoma"/>
+                  <w:sz w:val="18"/>
+                  <w:szCs w:val="18"/>
+                  <w:lang w:val="en-US"/>
+                </w:rPr>
+                <w:delText>A</w:delText>
+              </w:r>
+            </w:del>
+            <w:r>
+              <w:rPr>
+                <w:rFonts w:ascii="Tahoma" w:eastAsia="Times New Roman" w:hAnsi="Tahoma" w:cs="Tahoma"/>
+                <w:sz w:val="18"/>
+                <w:szCs w:val="18"/>
+                <w:lang w:val="en-US"/>
+              </w:rPr>
+              <w:t xml:space="preserve">ccess </w:t>
+            </w:r>
+            <w:ins w:id="42" w:author="Selamoglu, Handan" w:date="2018-05-11T10:46:00Z">
+              <w:r>
+                <w:rPr>
+                  <w:rFonts w:ascii="Tahoma" w:eastAsia="Times New Roman" w:hAnsi="Tahoma" w:cs="Tahoma"/>
+                  <w:sz w:val="18"/>
+                  <w:szCs w:val="18"/>
+                  <w:lang w:val="en-US"/>
+                </w:rPr>
+                <w:t>k</w:t>
+              </w:r>
+            </w:ins>
+            <w:del w:id="43" w:author="Selamoglu, Handan" w:date="2018-05-11T10:46:00Z">
+              <w:r>
+                <w:rPr>
+                  <w:rFonts w:ascii="Tahoma" w:eastAsia="Times New Roman" w:hAnsi="Tahoma" w:cs="Tahoma"/>
+                  <w:sz w:val="18"/>
+                  <w:szCs w:val="18"/>
+                  <w:lang w:val="en-US"/>
+                </w:rPr>
+                <w:delText>K</w:delText>
+              </w:r>
+            </w:del>
+            <w:r>
+              <w:rPr>
+                <w:rFonts w:ascii="Tahoma" w:eastAsia="Times New Roman" w:hAnsi="Tahoma" w:cs="Tahoma"/>
+                <w:sz w:val="18"/>
+                <w:szCs w:val="18"/>
+                <w:lang w:val="en-US"/>
+              </w:rPr>
+              <w:t>ey</w:t>
             </w:r>
           </w:p>
         </w:tc>
@@ -1402,15 +2029,17 @@
                 <w:lang w:val="en-US"/>
               </w:rPr>
             </w:pPr>
-            <w:r>
-              <w:rPr>
-                <w:rFonts w:ascii="Helvetica" w:eastAsia="Times New Roman" w:hAnsi="Helvetica" w:cs="Helvetica"/>
-                <w:sz w:val="18"/>
-                <w:szCs w:val="18"/>
-                <w:lang w:val="en-US"/>
-              </w:rPr>
-              <w:t>Step 5</w:t>
-            </w:r>
+            <w:del w:id="44" w:author="Selamoglu, Handan" w:date="2018-05-11T10:46:00Z">
+              <w:r>
+                <w:rPr>
+                  <w:rFonts w:ascii="Helvetica" w:eastAsia="Times New Roman" w:hAnsi="Helvetica" w:cs="Helvetica"/>
+                  <w:sz w:val="18"/>
+                  <w:szCs w:val="18"/>
+                  <w:lang w:val="en-US"/>
+                </w:rPr>
+                <w:delText>Step 5</w:delText>
+              </w:r>
+            </w:del>
           </w:p>
         </w:tc>
         <w:tc>
@@ -1438,8 +2067,183 @@
                 <w:szCs w:val="18"/>
                 <w:lang w:val="en-US"/>
               </w:rPr>
-              <w:t>Teleopti uses the above credentials to configure the RTA SDK Client listener + Historical data Integration</w:t>
-            </w:r>
+              <w:t>Teleopti uses the</w:t>
+            </w:r>
+            <w:ins w:id="45" w:author="Selamoglu, Handan" w:date="2018-05-11T10:46:00Z">
+              <w:r>
+                <w:rPr>
+                  <w:rFonts w:ascii="Tahoma" w:eastAsia="Times New Roman" w:hAnsi="Tahoma" w:cs="Tahoma"/>
+                  <w:sz w:val="18"/>
+                  <w:szCs w:val="18"/>
+                  <w:lang w:val="en-US"/>
+                </w:rPr>
+                <w:t>se</w:t>
+              </w:r>
+            </w:ins>
+            <w:r>
+              <w:rPr>
+                <w:rFonts w:ascii="Tahoma" w:eastAsia="Times New Roman" w:hAnsi="Tahoma" w:cs="Tahoma"/>
+                <w:sz w:val="18"/>
+                <w:szCs w:val="18"/>
+                <w:lang w:val="en-US"/>
+              </w:rPr>
+              <w:t xml:space="preserve"> </w:t>
+            </w:r>
+            <w:del w:id="46" w:author="Selamoglu, Handan" w:date="2018-05-11T10:46:00Z">
+              <w:r>
+                <w:rPr>
+                  <w:rFonts w:ascii="Tahoma" w:eastAsia="Times New Roman" w:hAnsi="Tahoma" w:cs="Tahoma"/>
+                  <w:sz w:val="18"/>
+                  <w:szCs w:val="18"/>
+                  <w:lang w:val="en-US"/>
+                </w:rPr>
+                <w:delText xml:space="preserve">above </w:delText>
+              </w:r>
+            </w:del>
+            <w:r>
+              <w:rPr>
+                <w:rFonts w:ascii="Tahoma" w:eastAsia="Times New Roman" w:hAnsi="Tahoma" w:cs="Tahoma"/>
+                <w:sz w:val="18"/>
+                <w:szCs w:val="18"/>
+                <w:lang w:val="en-US"/>
+              </w:rPr>
+              <w:t xml:space="preserve">credentials to configure the RTA SDK </w:t>
+            </w:r>
+            <w:ins w:id="47" w:author="Selamoglu, Handan" w:date="2018-05-11T10:47:00Z">
+              <w:r>
+                <w:rPr>
+                  <w:rFonts w:ascii="Tahoma" w:eastAsia="Times New Roman" w:hAnsi="Tahoma" w:cs="Tahoma"/>
+                  <w:sz w:val="18"/>
+                  <w:szCs w:val="18"/>
+                  <w:lang w:val="en-US"/>
+                </w:rPr>
+                <w:t>c</w:t>
+              </w:r>
+            </w:ins>
+            <w:del w:id="48" w:author="Selamoglu, Handan" w:date="2018-05-11T10:47:00Z">
+              <w:r>
+                <w:rPr>
+                  <w:rFonts w:ascii="Tahoma" w:eastAsia="Times New Roman" w:hAnsi="Tahoma" w:cs="Tahoma"/>
+                  <w:sz w:val="18"/>
+                  <w:szCs w:val="18"/>
+                  <w:lang w:val="en-US"/>
+                </w:rPr>
+                <w:delText>C</w:delText>
+              </w:r>
+            </w:del>
+            <w:r>
+              <w:rPr>
+                <w:rFonts w:ascii="Tahoma" w:eastAsia="Times New Roman" w:hAnsi="Tahoma" w:cs="Tahoma"/>
+                <w:sz w:val="18"/>
+                <w:szCs w:val="18"/>
+                <w:lang w:val="en-US"/>
+              </w:rPr>
+              <w:t xml:space="preserve">lient listener </w:t>
+            </w:r>
+            <w:ins w:id="49" w:author="Selamoglu, Handan" w:date="2018-05-11T10:48:00Z">
+              <w:r>
+                <w:rPr>
+                  <w:rFonts w:ascii="Tahoma" w:eastAsia="Times New Roman" w:hAnsi="Tahoma" w:cs="Tahoma"/>
+                  <w:sz w:val="18"/>
+                  <w:szCs w:val="18"/>
+                  <w:lang w:val="en-US"/>
+                </w:rPr>
+                <w:t>and</w:t>
+              </w:r>
+            </w:ins>
+            <w:del w:id="50" w:author="Selamoglu, Handan" w:date="2018-05-11T10:48:00Z">
+              <w:r>
+                <w:rPr>
+                  <w:rFonts w:ascii="Tahoma" w:eastAsia="Times New Roman" w:hAnsi="Tahoma" w:cs="Tahoma"/>
+                  <w:sz w:val="18"/>
+                  <w:szCs w:val="18"/>
+                  <w:lang w:val="en-US"/>
+                </w:rPr>
+                <w:delText>+</w:delText>
+              </w:r>
+            </w:del>
+            <w:r>
+              <w:rPr>
+                <w:rFonts w:ascii="Tahoma" w:eastAsia="Times New Roman" w:hAnsi="Tahoma" w:cs="Tahoma"/>
+                <w:sz w:val="18"/>
+                <w:szCs w:val="18"/>
+                <w:lang w:val="en-US"/>
+              </w:rPr>
+              <w:t xml:space="preserve"> </w:t>
+            </w:r>
+            <w:ins w:id="51" w:author="Selamoglu, Handan" w:date="2018-05-11T10:48:00Z">
+              <w:r>
+                <w:rPr>
+                  <w:rFonts w:ascii="Tahoma" w:eastAsia="Times New Roman" w:hAnsi="Tahoma" w:cs="Tahoma"/>
+                  <w:sz w:val="18"/>
+                  <w:szCs w:val="18"/>
+                  <w:lang w:val="en-US"/>
+                </w:rPr>
+                <w:t>h</w:t>
+              </w:r>
+            </w:ins>
+            <w:del w:id="52" w:author="Selamoglu, Handan" w:date="2018-05-11T10:47:00Z">
+              <w:r>
+                <w:rPr>
+                  <w:rFonts w:ascii="Tahoma" w:eastAsia="Times New Roman" w:hAnsi="Tahoma" w:cs="Tahoma"/>
+                  <w:sz w:val="18"/>
+                  <w:szCs w:val="18"/>
+                  <w:lang w:val="en-US"/>
+                </w:rPr>
+                <w:delText>H</w:delText>
+              </w:r>
+            </w:del>
+            <w:r>
+              <w:rPr>
+                <w:rFonts w:ascii="Tahoma" w:eastAsia="Times New Roman" w:hAnsi="Tahoma" w:cs="Tahoma"/>
+                <w:sz w:val="18"/>
+                <w:szCs w:val="18"/>
+                <w:lang w:val="en-US"/>
+              </w:rPr>
+              <w:t xml:space="preserve">istorical data </w:t>
+            </w:r>
+            <w:ins w:id="53" w:author="Selamoglu, Handan" w:date="2018-05-11T10:48:00Z">
+              <w:r>
+                <w:rPr>
+                  <w:rFonts w:ascii="Tahoma" w:eastAsia="Times New Roman" w:hAnsi="Tahoma" w:cs="Tahoma"/>
+                  <w:sz w:val="18"/>
+                  <w:szCs w:val="18"/>
+                  <w:lang w:val="en-US"/>
+                </w:rPr>
+                <w:t>i</w:t>
+              </w:r>
+            </w:ins>
+            <w:del w:id="54" w:author="Selamoglu, Handan" w:date="2018-05-11T10:48:00Z">
+              <w:r>
+                <w:rPr>
+                  <w:rFonts w:ascii="Tahoma" w:eastAsia="Times New Roman" w:hAnsi="Tahoma" w:cs="Tahoma"/>
+                  <w:sz w:val="18"/>
+                  <w:szCs w:val="18"/>
+                  <w:lang w:val="en-US"/>
+                </w:rPr>
+                <w:delText>I</w:delText>
+              </w:r>
+            </w:del>
+            <w:r>
+              <w:rPr>
+                <w:rFonts w:ascii="Tahoma" w:eastAsia="Times New Roman" w:hAnsi="Tahoma" w:cs="Tahoma"/>
+                <w:sz w:val="18"/>
+                <w:szCs w:val="18"/>
+                <w:lang w:val="en-US"/>
+              </w:rPr>
+              <w:t>ntegration</w:t>
+            </w:r>
+            <w:ins w:id="55" w:author="Selamoglu, Handan" w:date="2018-05-11T10:48:00Z">
+              <w:r>
+                <w:rPr>
+                  <w:rFonts w:ascii="Tahoma" w:eastAsia="Times New Roman" w:hAnsi="Tahoma" w:cs="Tahoma"/>
+                  <w:sz w:val="18"/>
+                  <w:szCs w:val="18"/>
+                  <w:lang w:val="en-US"/>
+                </w:rPr>
+                <w:t>.</w:t>
+              </w:r>
+            </w:ins>
           </w:p>
         </w:tc>
       </w:tr>
@@ -1527,6 +2331,18 @@
           <w:lang w:val="en-US"/>
         </w:rPr>
       </w:pPr>
+      <w:del w:id="56" w:author="Selamoglu, Handan" w:date="2018-05-11T10:22:00Z">
+        <w:r>
+          <w:rPr>
+            <w:rFonts w:ascii="Helvetica" w:eastAsia="Times New Roman" w:hAnsi="Helvetica" w:cs="Helvetica"/>
+            <w:color w:val="333333"/>
+            <w:sz w:val="27"/>
+            <w:szCs w:val="27"/>
+            <w:lang w:val="en-US"/>
+          </w:rPr>
+          <w:delText xml:space="preserve">With </w:delText>
+        </w:r>
+      </w:del>
       <w:r>
         <w:rPr>
           <w:rFonts w:ascii="Helvetica" w:eastAsia="Times New Roman" w:hAnsi="Helvetica" w:cs="Helvetica"/>
@@ -1535,7 +2351,287 @@
           <w:szCs w:val="27"/>
           <w:lang w:val="en-US"/>
         </w:rPr>
-        <w:t>With Teleopti Workforce Management (WFM) and Amazon Connect you ensure your customer service organization has the right person with the right skills in the right place and at the right time - regardless of the method of contact. Teleopti WFM offers a comprehensive solution that improves agent experience, delivers flexible schedules and ensures customer expectations are met. Benefits include:</w:t>
+        <w:t xml:space="preserve">Teleopti Workforce Management (WFM) </w:t>
+      </w:r>
+      <w:ins w:id="57" w:author="Selamoglu, Handan" w:date="2018-05-11T10:22:00Z">
+        <w:r>
+          <w:rPr>
+            <w:rFonts w:ascii="Helvetica" w:eastAsia="Times New Roman" w:hAnsi="Helvetica" w:cs="Helvetica"/>
+            <w:color w:val="333333"/>
+            <w:sz w:val="27"/>
+            <w:szCs w:val="27"/>
+            <w:lang w:val="en-US"/>
+          </w:rPr>
+          <w:t xml:space="preserve">is a </w:t>
+        </w:r>
+      </w:ins>
+      <w:ins w:id="58" w:author="Selamoglu, Handan" w:date="2018-05-11T10:23:00Z">
+        <w:r>
+          <w:rPr>
+            <w:rFonts w:ascii="Helvetica" w:eastAsia="Times New Roman" w:hAnsi="Helvetica" w:cs="Helvetica"/>
+            <w:color w:val="333333"/>
+            <w:sz w:val="27"/>
+            <w:szCs w:val="27"/>
+            <w:lang w:val="en-US"/>
+          </w:rPr>
+          <w:t xml:space="preserve">contact center </w:t>
+        </w:r>
+      </w:ins>
+      <w:ins w:id="59" w:author="Selamoglu, Handan" w:date="2018-05-11T10:22:00Z">
+        <w:r>
+          <w:rPr>
+            <w:rFonts w:ascii="Helvetica" w:eastAsia="Times New Roman" w:hAnsi="Helvetica" w:cs="Helvetica"/>
+            <w:color w:val="333333"/>
+            <w:sz w:val="27"/>
+            <w:szCs w:val="27"/>
+            <w:lang w:val="en-US"/>
+          </w:rPr>
+          <w:t xml:space="preserve">staffing and </w:t>
+        </w:r>
+      </w:ins>
+      <w:ins w:id="60" w:author="Selamoglu, Handan" w:date="2018-05-11T10:23:00Z">
+        <w:r>
+          <w:rPr>
+            <w:rFonts w:ascii="Helvetica" w:eastAsia="Times New Roman" w:hAnsi="Helvetica" w:cs="Helvetica"/>
+            <w:color w:val="333333"/>
+            <w:sz w:val="27"/>
+            <w:szCs w:val="27"/>
+            <w:lang w:val="en-US"/>
+          </w:rPr>
+          <w:t xml:space="preserve">optimization solution </w:t>
+        </w:r>
+      </w:ins>
+      <w:del w:id="61" w:author="Selamoglu, Handan" w:date="2018-05-11T10:25:00Z">
+        <w:r>
+          <w:rPr>
+            <w:rFonts w:ascii="Helvetica" w:eastAsia="Times New Roman" w:hAnsi="Helvetica" w:cs="Helvetica"/>
+            <w:color w:val="333333"/>
+            <w:sz w:val="27"/>
+            <w:szCs w:val="27"/>
+            <w:lang w:val="en-US"/>
+          </w:rPr>
+          <w:delText xml:space="preserve">and Amazon Connect </w:delText>
+        </w:r>
+      </w:del>
+      <w:del w:id="62" w:author="Selamoglu, Handan" w:date="2018-05-11T10:24:00Z">
+        <w:r>
+          <w:rPr>
+            <w:rFonts w:ascii="Helvetica" w:eastAsia="Times New Roman" w:hAnsi="Helvetica" w:cs="Helvetica"/>
+            <w:color w:val="333333"/>
+            <w:sz w:val="27"/>
+            <w:szCs w:val="27"/>
+            <w:lang w:val="en-US"/>
+          </w:rPr>
+          <w:delText xml:space="preserve">you ensure your customer service organization has the right person with the right skills in the right place and at the right time - regardless of the method of contact. Teleopti WFM offers a comprehensive solution </w:delText>
+        </w:r>
+      </w:del>
+      <w:r>
+        <w:rPr>
+          <w:rFonts w:ascii="Helvetica" w:eastAsia="Times New Roman" w:hAnsi="Helvetica" w:cs="Helvetica"/>
+          <w:color w:val="333333"/>
+          <w:sz w:val="27"/>
+          <w:szCs w:val="27"/>
+          <w:lang w:val="en-US"/>
+        </w:rPr>
+        <w:t xml:space="preserve">that improves </w:t>
+      </w:r>
+      <w:ins w:id="63" w:author="Selamoglu, Handan" w:date="2018-05-11T10:26:00Z">
+        <w:r>
+          <w:rPr>
+            <w:rFonts w:ascii="Helvetica" w:eastAsia="Times New Roman" w:hAnsi="Helvetica" w:cs="Helvetica"/>
+            <w:color w:val="333333"/>
+            <w:sz w:val="27"/>
+            <w:szCs w:val="27"/>
+            <w:lang w:val="en-US"/>
+          </w:rPr>
+          <w:t xml:space="preserve">the </w:t>
+        </w:r>
+      </w:ins>
+      <w:r>
+        <w:rPr>
+          <w:rFonts w:ascii="Helvetica" w:eastAsia="Times New Roman" w:hAnsi="Helvetica" w:cs="Helvetica"/>
+          <w:color w:val="333333"/>
+          <w:sz w:val="27"/>
+          <w:szCs w:val="27"/>
+          <w:lang w:val="en-US"/>
+        </w:rPr>
+        <w:t>agent experience, delivers flexible schedules</w:t>
+      </w:r>
+      <w:ins w:id="64" w:author="Selamoglu, Handan" w:date="2018-05-11T10:26:00Z">
+        <w:r>
+          <w:rPr>
+            <w:rFonts w:ascii="Helvetica" w:eastAsia="Times New Roman" w:hAnsi="Helvetica" w:cs="Helvetica"/>
+            <w:color w:val="333333"/>
+            <w:sz w:val="27"/>
+            <w:szCs w:val="27"/>
+            <w:lang w:val="en-US"/>
+          </w:rPr>
+          <w:t>,</w:t>
+        </w:r>
+      </w:ins>
+      <w:r>
+        <w:rPr>
+          <w:rFonts w:ascii="Helvetica" w:eastAsia="Times New Roman" w:hAnsi="Helvetica" w:cs="Helvetica"/>
+          <w:color w:val="333333"/>
+          <w:sz w:val="27"/>
+          <w:szCs w:val="27"/>
+          <w:lang w:val="en-US"/>
+        </w:rPr>
+        <w:t xml:space="preserve"> and </w:t>
+      </w:r>
+      <w:ins w:id="65" w:author="Selamoglu, Handan" w:date="2018-05-11T10:29:00Z">
+        <w:r>
+          <w:rPr>
+            <w:rFonts w:ascii="Helvetica" w:eastAsia="Times New Roman" w:hAnsi="Helvetica" w:cs="Helvetica"/>
+            <w:color w:val="333333"/>
+            <w:sz w:val="27"/>
+            <w:szCs w:val="27"/>
+            <w:lang w:val="en-US"/>
+          </w:rPr>
+          <w:t xml:space="preserve">helps </w:t>
+        </w:r>
+      </w:ins>
+      <w:r>
+        <w:rPr>
+          <w:rFonts w:ascii="Helvetica" w:eastAsia="Times New Roman" w:hAnsi="Helvetica" w:cs="Helvetica"/>
+          <w:color w:val="333333"/>
+          <w:sz w:val="27"/>
+          <w:szCs w:val="27"/>
+          <w:lang w:val="en-US"/>
+        </w:rPr>
+        <w:t>ensure</w:t>
+      </w:r>
+      <w:del w:id="66" w:author="Selamoglu, Handan" w:date="2018-05-11T10:29:00Z">
+        <w:r>
+          <w:rPr>
+            <w:rFonts w:ascii="Helvetica" w:eastAsia="Times New Roman" w:hAnsi="Helvetica" w:cs="Helvetica"/>
+            <w:color w:val="333333"/>
+            <w:sz w:val="27"/>
+            <w:szCs w:val="27"/>
+            <w:lang w:val="en-US"/>
+          </w:rPr>
+          <w:delText>s</w:delText>
+        </w:r>
+      </w:del>
+      <w:r>
+        <w:rPr>
+          <w:rFonts w:ascii="Helvetica" w:eastAsia="Times New Roman" w:hAnsi="Helvetica" w:cs="Helvetica"/>
+          <w:color w:val="333333"/>
+          <w:sz w:val="27"/>
+          <w:szCs w:val="27"/>
+          <w:lang w:val="en-US"/>
+        </w:rPr>
+        <w:t xml:space="preserve"> </w:t>
+      </w:r>
+      <w:ins w:id="67" w:author="Selamoglu, Handan" w:date="2018-05-11T10:26:00Z">
+        <w:r>
+          <w:rPr>
+            <w:rFonts w:ascii="Helvetica" w:eastAsia="Times New Roman" w:hAnsi="Helvetica" w:cs="Helvetica"/>
+            <w:color w:val="333333"/>
+            <w:sz w:val="27"/>
+            <w:szCs w:val="27"/>
+            <w:lang w:val="en-US"/>
+          </w:rPr>
+          <w:t xml:space="preserve">that </w:t>
+        </w:r>
+      </w:ins>
+      <w:r>
+        <w:rPr>
+          <w:rFonts w:ascii="Helvetica" w:eastAsia="Times New Roman" w:hAnsi="Helvetica" w:cs="Helvetica"/>
+          <w:color w:val="333333"/>
+          <w:sz w:val="27"/>
+          <w:szCs w:val="27"/>
+          <w:lang w:val="en-US"/>
+        </w:rPr>
+        <w:t xml:space="preserve">customer expectations are met. </w:t>
+      </w:r>
+      <w:ins w:id="68" w:author="Selamoglu, Handan" w:date="2018-05-11T10:25:00Z">
+        <w:r>
+          <w:rPr>
+            <w:rFonts w:ascii="Helvetica" w:eastAsia="Times New Roman" w:hAnsi="Helvetica" w:cs="Helvetica"/>
+            <w:color w:val="333333"/>
+            <w:sz w:val="27"/>
+            <w:szCs w:val="27"/>
+            <w:lang w:val="en-US"/>
+          </w:rPr>
+          <w:t xml:space="preserve">This integration between Teleopti WFM </w:t>
+        </w:r>
+        <w:r>
+          <w:rPr>
+            <w:rFonts w:ascii="Helvetica" w:eastAsia="Times New Roman" w:hAnsi="Helvetica" w:cs="Helvetica"/>
+            <w:color w:val="333333"/>
+            <w:sz w:val="27"/>
+            <w:szCs w:val="27"/>
+            <w:lang w:val="en-US"/>
+          </w:rPr>
+          <w:t xml:space="preserve">and Amazon Connect </w:t>
+        </w:r>
+        <w:r>
+          <w:rPr>
+            <w:rFonts w:ascii="Helvetica" w:eastAsia="Times New Roman" w:hAnsi="Helvetica" w:cs="Helvetica"/>
+            <w:color w:val="333333"/>
+            <w:sz w:val="27"/>
+            <w:szCs w:val="27"/>
+            <w:lang w:val="en-US"/>
+          </w:rPr>
+          <w:t xml:space="preserve">offers these </w:t>
+        </w:r>
+      </w:ins>
+      <w:del w:id="69" w:author="Selamoglu, Handan" w:date="2018-05-11T10:25:00Z">
+        <w:r>
+          <w:rPr>
+            <w:rFonts w:ascii="Helvetica" w:eastAsia="Times New Roman" w:hAnsi="Helvetica" w:cs="Helvetica"/>
+            <w:color w:val="333333"/>
+            <w:sz w:val="27"/>
+            <w:szCs w:val="27"/>
+            <w:lang w:val="en-US"/>
+          </w:rPr>
+          <w:delText>B</w:delText>
+        </w:r>
+      </w:del>
+      <w:ins w:id="70" w:author="Selamoglu, Handan" w:date="2018-05-11T10:25:00Z">
+        <w:r>
+          <w:rPr>
+            <w:rFonts w:ascii="Helvetica" w:eastAsia="Times New Roman" w:hAnsi="Helvetica" w:cs="Helvetica"/>
+            <w:color w:val="333333"/>
+            <w:sz w:val="27"/>
+            <w:szCs w:val="27"/>
+            <w:lang w:val="en-US"/>
+          </w:rPr>
+          <w:t>b</w:t>
+        </w:r>
+      </w:ins>
+      <w:r>
+        <w:rPr>
+          <w:rFonts w:ascii="Helvetica" w:eastAsia="Times New Roman" w:hAnsi="Helvetica" w:cs="Helvetica"/>
+          <w:color w:val="333333"/>
+          <w:sz w:val="27"/>
+          <w:szCs w:val="27"/>
+          <w:lang w:val="en-US"/>
+        </w:rPr>
+        <w:t>enefits</w:t>
+      </w:r>
+      <w:del w:id="71" w:author="Selamoglu, Handan" w:date="2018-05-11T10:26:00Z">
+        <w:r>
+          <w:rPr>
+            <w:rFonts w:ascii="Helvetica" w:eastAsia="Times New Roman" w:hAnsi="Helvetica" w:cs="Helvetica"/>
+            <w:color w:val="333333"/>
+            <w:sz w:val="27"/>
+            <w:szCs w:val="27"/>
+            <w:lang w:val="en-US"/>
+          </w:rPr>
+          <w:delText xml:space="preserve"> include</w:delText>
+        </w:r>
+      </w:del>
+      <w:r>
+        <w:rPr>
+          <w:rFonts w:ascii="Helvetica" w:eastAsia="Times New Roman" w:hAnsi="Helvetica" w:cs="Helvetica"/>
+          <w:color w:val="333333"/>
+          <w:sz w:val="27"/>
+          <w:szCs w:val="27"/>
+          <w:lang w:val="en-US"/>
+        </w:rPr>
+        <w:t>:</w:t>
       </w:r>
     </w:p>
     <w:p>
@@ -1584,8 +2680,304 @@
           <w:lang w:val="en-US"/>
         </w:rPr>
         <w:tab/>
-        <w:t>Forecasting - Forecast agents in minutes. Determine interaction volumes and schedule employees to meet demands. Multi-skill, multichannel for both short and long-term planning, as well as for trends and seasonality analyses</w:t>
-      </w:r>
+        <w:t xml:space="preserve">Forecasting </w:t>
+      </w:r>
+      <w:del w:id="72" w:author="Selamoglu, Handan" w:date="2018-05-11T10:30:00Z">
+        <w:r>
+          <w:rPr>
+            <w:rFonts w:ascii="Helvetica" w:eastAsia="Times New Roman" w:hAnsi="Helvetica" w:cs="Helvetica"/>
+            <w:color w:val="333333"/>
+            <w:sz w:val="27"/>
+            <w:szCs w:val="27"/>
+            <w:lang w:val="en-US"/>
+          </w:rPr>
+          <w:delText>-</w:delText>
+        </w:r>
+      </w:del>
+      <w:ins w:id="73" w:author="Selamoglu, Handan" w:date="2018-05-11T10:30:00Z">
+        <w:r>
+          <w:rPr>
+            <w:rFonts w:ascii="Helvetica" w:eastAsia="Times New Roman" w:hAnsi="Helvetica" w:cs="Helvetica"/>
+            <w:color w:val="333333"/>
+            <w:sz w:val="27"/>
+            <w:szCs w:val="27"/>
+            <w:lang w:val="en-US"/>
+          </w:rPr>
+          <w:t>–</w:t>
+        </w:r>
+      </w:ins>
+      <w:r>
+        <w:rPr>
+          <w:rFonts w:ascii="Helvetica" w:eastAsia="Times New Roman" w:hAnsi="Helvetica" w:cs="Helvetica"/>
+          <w:color w:val="333333"/>
+          <w:sz w:val="27"/>
+          <w:szCs w:val="27"/>
+          <w:lang w:val="en-US"/>
+        </w:rPr>
+        <w:t xml:space="preserve"> </w:t>
+      </w:r>
+      <w:ins w:id="74" w:author="Selamoglu, Handan" w:date="2018-05-11T10:30:00Z">
+        <w:r>
+          <w:rPr>
+            <w:rFonts w:ascii="Helvetica" w:eastAsia="Times New Roman" w:hAnsi="Helvetica" w:cs="Helvetica"/>
+            <w:color w:val="333333"/>
+            <w:sz w:val="27"/>
+            <w:szCs w:val="27"/>
+            <w:lang w:val="en-US"/>
+          </w:rPr>
+          <w:t xml:space="preserve">You can </w:t>
+        </w:r>
+      </w:ins>
+      <w:del w:id="75" w:author="Selamoglu, Handan" w:date="2018-05-11T10:30:00Z">
+        <w:r>
+          <w:rPr>
+            <w:rFonts w:ascii="Helvetica" w:eastAsia="Times New Roman" w:hAnsi="Helvetica" w:cs="Helvetica"/>
+            <w:color w:val="333333"/>
+            <w:sz w:val="27"/>
+            <w:szCs w:val="27"/>
+            <w:lang w:val="en-US"/>
+          </w:rPr>
+          <w:delText>F</w:delText>
+        </w:r>
+      </w:del>
+      <w:ins w:id="76" w:author="Selamoglu, Handan" w:date="2018-05-11T10:30:00Z">
+        <w:r>
+          <w:rPr>
+            <w:rFonts w:ascii="Helvetica" w:eastAsia="Times New Roman" w:hAnsi="Helvetica" w:cs="Helvetica"/>
+            <w:color w:val="333333"/>
+            <w:sz w:val="27"/>
+            <w:szCs w:val="27"/>
+            <w:lang w:val="en-US"/>
+          </w:rPr>
+          <w:t>f</w:t>
+        </w:r>
+      </w:ins>
+      <w:r>
+        <w:rPr>
+          <w:rFonts w:ascii="Helvetica" w:eastAsia="Times New Roman" w:hAnsi="Helvetica" w:cs="Helvetica"/>
+          <w:color w:val="333333"/>
+          <w:sz w:val="27"/>
+          <w:szCs w:val="27"/>
+          <w:lang w:val="en-US"/>
+        </w:rPr>
+        <w:t>orecast agents in minutes</w:t>
+      </w:r>
+      <w:ins w:id="77" w:author="Selamoglu, Handan" w:date="2018-05-11T10:30:00Z">
+        <w:r>
+          <w:rPr>
+            <w:rFonts w:ascii="Helvetica" w:eastAsia="Times New Roman" w:hAnsi="Helvetica" w:cs="Helvetica"/>
+            <w:color w:val="333333"/>
+            <w:sz w:val="27"/>
+            <w:szCs w:val="27"/>
+            <w:lang w:val="en-US"/>
+          </w:rPr>
+          <w:t>,</w:t>
+        </w:r>
+      </w:ins>
+      <w:del w:id="78" w:author="Selamoglu, Handan" w:date="2018-05-11T10:30:00Z">
+        <w:r>
+          <w:rPr>
+            <w:rFonts w:ascii="Helvetica" w:eastAsia="Times New Roman" w:hAnsi="Helvetica" w:cs="Helvetica"/>
+            <w:color w:val="333333"/>
+            <w:sz w:val="27"/>
+            <w:szCs w:val="27"/>
+            <w:lang w:val="en-US"/>
+          </w:rPr>
+          <w:delText xml:space="preserve">. </w:delText>
+        </w:r>
+      </w:del>
+      <w:ins w:id="79" w:author="Selamoglu, Handan" w:date="2018-05-11T10:30:00Z">
+        <w:r>
+          <w:rPr>
+            <w:rFonts w:ascii="Helvetica" w:eastAsia="Times New Roman" w:hAnsi="Helvetica" w:cs="Helvetica"/>
+            <w:color w:val="333333"/>
+            <w:sz w:val="27"/>
+            <w:szCs w:val="27"/>
+            <w:lang w:val="en-US"/>
+          </w:rPr>
+          <w:t xml:space="preserve"> d</w:t>
+        </w:r>
+      </w:ins>
+      <w:del w:id="80" w:author="Selamoglu, Handan" w:date="2018-05-11T10:30:00Z">
+        <w:r>
+          <w:rPr>
+            <w:rFonts w:ascii="Helvetica" w:eastAsia="Times New Roman" w:hAnsi="Helvetica" w:cs="Helvetica"/>
+            <w:color w:val="333333"/>
+            <w:sz w:val="27"/>
+            <w:szCs w:val="27"/>
+            <w:lang w:val="en-US"/>
+          </w:rPr>
+          <w:delText>D</w:delText>
+        </w:r>
+      </w:del>
+      <w:r>
+        <w:rPr>
+          <w:rFonts w:ascii="Helvetica" w:eastAsia="Times New Roman" w:hAnsi="Helvetica" w:cs="Helvetica"/>
+          <w:color w:val="333333"/>
+          <w:sz w:val="27"/>
+          <w:szCs w:val="27"/>
+          <w:lang w:val="en-US"/>
+        </w:rPr>
+        <w:t>etermine interaction volumes</w:t>
+      </w:r>
+      <w:ins w:id="81" w:author="Selamoglu, Handan" w:date="2018-05-11T10:30:00Z">
+        <w:r>
+          <w:rPr>
+            <w:rFonts w:ascii="Helvetica" w:eastAsia="Times New Roman" w:hAnsi="Helvetica" w:cs="Helvetica"/>
+            <w:color w:val="333333"/>
+            <w:sz w:val="27"/>
+            <w:szCs w:val="27"/>
+            <w:lang w:val="en-US"/>
+          </w:rPr>
+          <w:t>,</w:t>
+        </w:r>
+      </w:ins>
+      <w:r>
+        <w:rPr>
+          <w:rFonts w:ascii="Helvetica" w:eastAsia="Times New Roman" w:hAnsi="Helvetica" w:cs="Helvetica"/>
+          <w:color w:val="333333"/>
+          <w:sz w:val="27"/>
+          <w:szCs w:val="27"/>
+          <w:lang w:val="en-US"/>
+        </w:rPr>
+        <w:t xml:space="preserve"> and schedule employees to meet demands. </w:t>
+      </w:r>
+      <w:ins w:id="82" w:author="Selamoglu, Handan" w:date="2018-05-11T10:30:00Z">
+        <w:r>
+          <w:rPr>
+            <w:rFonts w:ascii="Helvetica" w:eastAsia="Times New Roman" w:hAnsi="Helvetica" w:cs="Helvetica"/>
+            <w:color w:val="333333"/>
+            <w:sz w:val="27"/>
+            <w:szCs w:val="27"/>
+            <w:lang w:val="en-US"/>
+          </w:rPr>
+          <w:t xml:space="preserve">The </w:t>
+        </w:r>
+      </w:ins>
+      <w:ins w:id="83" w:author="Selamoglu, Handan" w:date="2018-05-11T10:34:00Z">
+        <w:r>
+          <w:rPr>
+            <w:rFonts w:ascii="Helvetica" w:eastAsia="Times New Roman" w:hAnsi="Helvetica" w:cs="Helvetica"/>
+            <w:color w:val="333333"/>
+            <w:sz w:val="27"/>
+            <w:szCs w:val="27"/>
+            <w:lang w:val="en-US"/>
+          </w:rPr>
+          <w:t>m</w:t>
+        </w:r>
+      </w:ins>
+      <w:del w:id="84" w:author="Selamoglu, Handan" w:date="2018-05-11T10:34:00Z">
+        <w:r>
+          <w:rPr>
+            <w:rFonts w:ascii="Helvetica" w:eastAsia="Times New Roman" w:hAnsi="Helvetica" w:cs="Helvetica"/>
+            <w:color w:val="333333"/>
+            <w:sz w:val="27"/>
+            <w:szCs w:val="27"/>
+            <w:lang w:val="en-US"/>
+          </w:rPr>
+          <w:delText>M</w:delText>
+        </w:r>
+      </w:del>
+      <w:r>
+        <w:rPr>
+          <w:rFonts w:ascii="Helvetica" w:eastAsia="Times New Roman" w:hAnsi="Helvetica" w:cs="Helvetica"/>
+          <w:color w:val="333333"/>
+          <w:sz w:val="27"/>
+          <w:szCs w:val="27"/>
+          <w:lang w:val="en-US"/>
+        </w:rPr>
+        <w:t xml:space="preserve">ulti-skill, multichannel </w:t>
+      </w:r>
+      <w:ins w:id="85" w:author="Selamoglu, Handan" w:date="2018-05-11T10:34:00Z">
+        <w:r>
+          <w:rPr>
+            <w:rFonts w:ascii="Helvetica" w:eastAsia="Times New Roman" w:hAnsi="Helvetica" w:cs="Helvetica"/>
+            <w:color w:val="333333"/>
+            <w:sz w:val="27"/>
+            <w:szCs w:val="27"/>
+            <w:lang w:val="en-US"/>
+          </w:rPr>
+          <w:t xml:space="preserve">forecasting tools support </w:t>
+        </w:r>
+      </w:ins>
+      <w:del w:id="86" w:author="Selamoglu, Handan" w:date="2018-05-11T10:34:00Z">
+        <w:r>
+          <w:rPr>
+            <w:rFonts w:ascii="Helvetica" w:eastAsia="Times New Roman" w:hAnsi="Helvetica" w:cs="Helvetica"/>
+            <w:color w:val="333333"/>
+            <w:sz w:val="27"/>
+            <w:szCs w:val="27"/>
+            <w:lang w:val="en-US"/>
+          </w:rPr>
+          <w:delText>for</w:delText>
+        </w:r>
+      </w:del>
+      <w:r>
+        <w:rPr>
+          <w:rFonts w:ascii="Helvetica" w:eastAsia="Times New Roman" w:hAnsi="Helvetica" w:cs="Helvetica"/>
+          <w:color w:val="333333"/>
+          <w:sz w:val="27"/>
+          <w:szCs w:val="27"/>
+          <w:lang w:val="en-US"/>
+        </w:rPr>
+        <w:t xml:space="preserve"> both short</w:t>
+      </w:r>
+      <w:ins w:id="87" w:author="Selamoglu, Handan" w:date="2018-05-11T10:35:00Z">
+        <w:r>
+          <w:rPr>
+            <w:rFonts w:ascii="Helvetica" w:eastAsia="Times New Roman" w:hAnsi="Helvetica" w:cs="Helvetica"/>
+            <w:color w:val="333333"/>
+            <w:sz w:val="27"/>
+            <w:szCs w:val="27"/>
+            <w:lang w:val="en-US"/>
+          </w:rPr>
+          <w:t>-term</w:t>
+        </w:r>
+      </w:ins>
+      <w:r>
+        <w:rPr>
+          <w:rFonts w:ascii="Helvetica" w:eastAsia="Times New Roman" w:hAnsi="Helvetica" w:cs="Helvetica"/>
+          <w:color w:val="333333"/>
+          <w:sz w:val="27"/>
+          <w:szCs w:val="27"/>
+          <w:lang w:val="en-US"/>
+        </w:rPr>
+        <w:t xml:space="preserve"> and long-term planning, as well as </w:t>
+      </w:r>
+      <w:del w:id="88" w:author="Selamoglu, Handan" w:date="2018-05-11T10:35:00Z">
+        <w:r>
+          <w:rPr>
+            <w:rFonts w:ascii="Helvetica" w:eastAsia="Times New Roman" w:hAnsi="Helvetica" w:cs="Helvetica"/>
+            <w:color w:val="333333"/>
+            <w:sz w:val="27"/>
+            <w:szCs w:val="27"/>
+            <w:lang w:val="en-US"/>
+          </w:rPr>
+          <w:delText xml:space="preserve">for </w:delText>
+        </w:r>
+      </w:del>
+      <w:r>
+        <w:rPr>
+          <w:rFonts w:ascii="Helvetica" w:eastAsia="Times New Roman" w:hAnsi="Helvetica" w:cs="Helvetica"/>
+          <w:color w:val="333333"/>
+          <w:sz w:val="27"/>
+          <w:szCs w:val="27"/>
+          <w:lang w:val="en-US"/>
+        </w:rPr>
+        <w:t>trends and seasonality analyses</w:t>
+      </w:r>
+      <w:ins w:id="89" w:author="Selamoglu, Handan" w:date="2018-05-11T10:27:00Z">
+        <w:r>
+          <w:rPr>
+            <w:rFonts w:ascii="Helvetica" w:eastAsia="Times New Roman" w:hAnsi="Helvetica" w:cs="Helvetica"/>
+            <w:color w:val="333333"/>
+            <w:sz w:val="27"/>
+            <w:szCs w:val="27"/>
+            <w:lang w:val="en-US"/>
+          </w:rPr>
+          <w:t>.</w:t>
+        </w:r>
+      </w:ins>
     </w:p>
     <w:p>
       <w:pPr>
@@ -1633,9 +3025,32 @@
           <w:lang w:val="en-US"/>
         </w:rPr>
         <w:tab/>
-        <w:t xml:space="preserve">Scheduling &amp; Work-life balance - Powerful, multi-skill, scheduling-optimization (chat, email) engine for effective agent planning, </w:t>
-      </w:r>
-      <w:proofErr w:type="gramStart"/>
+        <w:t xml:space="preserve">Scheduling </w:t>
+      </w:r>
+      <w:ins w:id="90" w:author="Selamoglu, Handan" w:date="2018-05-11T10:27:00Z">
+        <w:r>
+          <w:rPr>
+            <w:rFonts w:ascii="Helvetica" w:eastAsia="Times New Roman" w:hAnsi="Helvetica" w:cs="Helvetica"/>
+            <w:color w:val="333333"/>
+            <w:sz w:val="27"/>
+            <w:szCs w:val="27"/>
+            <w:lang w:val="en-US"/>
+          </w:rPr>
+          <w:t>and</w:t>
+        </w:r>
+      </w:ins>
+      <w:del w:id="91" w:author="Selamoglu, Handan" w:date="2018-05-11T10:27:00Z">
+        <w:r>
+          <w:rPr>
+            <w:rFonts w:ascii="Helvetica" w:eastAsia="Times New Roman" w:hAnsi="Helvetica" w:cs="Helvetica"/>
+            <w:color w:val="333333"/>
+            <w:sz w:val="27"/>
+            <w:szCs w:val="27"/>
+            <w:lang w:val="en-US"/>
+          </w:rPr>
+          <w:delText>&amp;</w:delText>
+        </w:r>
+      </w:del>
       <w:r>
         <w:rPr>
           <w:rFonts w:ascii="Helvetica" w:eastAsia="Times New Roman" w:hAnsi="Helvetica" w:cs="Helvetica"/>
@@ -1644,9 +3059,32 @@
           <w:szCs w:val="27"/>
           <w:lang w:val="en-US"/>
         </w:rPr>
-        <w:t>taking into account</w:t>
-      </w:r>
-      <w:proofErr w:type="gramEnd"/>
+        <w:t xml:space="preserve"> </w:t>
+      </w:r>
+      <w:ins w:id="92" w:author="Selamoglu, Handan" w:date="2018-05-11T10:27:00Z">
+        <w:r>
+          <w:rPr>
+            <w:rFonts w:ascii="Helvetica" w:eastAsia="Times New Roman" w:hAnsi="Helvetica" w:cs="Helvetica"/>
+            <w:color w:val="333333"/>
+            <w:sz w:val="27"/>
+            <w:szCs w:val="27"/>
+            <w:lang w:val="en-US"/>
+          </w:rPr>
+          <w:t>w</w:t>
+        </w:r>
+      </w:ins>
+      <w:del w:id="93" w:author="Selamoglu, Handan" w:date="2018-05-11T10:27:00Z">
+        <w:r>
+          <w:rPr>
+            <w:rFonts w:ascii="Helvetica" w:eastAsia="Times New Roman" w:hAnsi="Helvetica" w:cs="Helvetica"/>
+            <w:color w:val="333333"/>
+            <w:sz w:val="27"/>
+            <w:szCs w:val="27"/>
+            <w:lang w:val="en-US"/>
+          </w:rPr>
+          <w:delText>W</w:delText>
+        </w:r>
+      </w:del>
       <w:r>
         <w:rPr>
           <w:rFonts w:ascii="Helvetica" w:eastAsia="Times New Roman" w:hAnsi="Helvetica" w:cs="Helvetica"/>
@@ -1655,7 +3093,245 @@
           <w:szCs w:val="27"/>
           <w:lang w:val="en-US"/>
         </w:rPr>
-        <w:t xml:space="preserve"> work-hour legislation, demand, employee requests – and more.</w:t>
+        <w:t xml:space="preserve">ork-life balance - </w:t>
+      </w:r>
+      <w:del w:id="94" w:author="Selamoglu, Handan" w:date="2018-05-11T10:28:00Z">
+        <w:r>
+          <w:rPr>
+            <w:rFonts w:ascii="Helvetica" w:eastAsia="Times New Roman" w:hAnsi="Helvetica" w:cs="Helvetica"/>
+            <w:color w:val="333333"/>
+            <w:sz w:val="27"/>
+            <w:szCs w:val="27"/>
+            <w:lang w:val="en-US"/>
+          </w:rPr>
+          <w:delText>Powerful,</w:delText>
+        </w:r>
+      </w:del>
+      <w:ins w:id="95" w:author="Selamoglu, Handan" w:date="2018-05-11T10:28:00Z">
+        <w:r>
+          <w:rPr>
+            <w:rFonts w:ascii="Helvetica" w:eastAsia="Times New Roman" w:hAnsi="Helvetica" w:cs="Helvetica"/>
+            <w:color w:val="333333"/>
+            <w:sz w:val="27"/>
+            <w:szCs w:val="27"/>
+            <w:lang w:val="en-US"/>
+          </w:rPr>
+          <w:t xml:space="preserve">Teleopti </w:t>
+        </w:r>
+      </w:ins>
+      <w:ins w:id="96" w:author="Selamoglu, Handan" w:date="2018-05-11T10:35:00Z">
+        <w:r>
+          <w:rPr>
+            <w:rFonts w:ascii="Helvetica" w:eastAsia="Times New Roman" w:hAnsi="Helvetica" w:cs="Helvetica"/>
+            <w:color w:val="333333"/>
+            <w:sz w:val="27"/>
+            <w:szCs w:val="27"/>
+            <w:lang w:val="en-US"/>
+          </w:rPr>
+          <w:t>WFM p</w:t>
+        </w:r>
+      </w:ins>
+      <w:ins w:id="97" w:author="Selamoglu, Handan" w:date="2018-05-11T10:28:00Z">
+        <w:r>
+          <w:rPr>
+            <w:rFonts w:ascii="Helvetica" w:eastAsia="Times New Roman" w:hAnsi="Helvetica" w:cs="Helvetica"/>
+            <w:color w:val="333333"/>
+            <w:sz w:val="27"/>
+            <w:szCs w:val="27"/>
+            <w:lang w:val="en-US"/>
+          </w:rPr>
+          <w:t>rovides a</w:t>
+        </w:r>
+      </w:ins>
+      <w:r>
+        <w:rPr>
+          <w:rFonts w:ascii="Helvetica" w:eastAsia="Times New Roman" w:hAnsi="Helvetica" w:cs="Helvetica"/>
+          <w:color w:val="333333"/>
+          <w:sz w:val="27"/>
+          <w:szCs w:val="27"/>
+          <w:lang w:val="en-US"/>
+        </w:rPr>
+        <w:t xml:space="preserve"> multi-skill, scheduling</w:t>
+      </w:r>
+      <w:ins w:id="98" w:author="Selamoglu, Handan" w:date="2018-05-11T10:27:00Z">
+        <w:r>
+          <w:rPr>
+            <w:rFonts w:ascii="Helvetica" w:eastAsia="Times New Roman" w:hAnsi="Helvetica" w:cs="Helvetica"/>
+            <w:color w:val="333333"/>
+            <w:sz w:val="27"/>
+            <w:szCs w:val="27"/>
+            <w:lang w:val="en-US"/>
+          </w:rPr>
+          <w:t xml:space="preserve"> </w:t>
+        </w:r>
+      </w:ins>
+      <w:del w:id="99" w:author="Selamoglu, Handan" w:date="2018-05-11T10:27:00Z">
+        <w:r>
+          <w:rPr>
+            <w:rFonts w:ascii="Helvetica" w:eastAsia="Times New Roman" w:hAnsi="Helvetica" w:cs="Helvetica"/>
+            <w:color w:val="333333"/>
+            <w:sz w:val="27"/>
+            <w:szCs w:val="27"/>
+            <w:lang w:val="en-US"/>
+          </w:rPr>
+          <w:delText>-</w:delText>
+        </w:r>
+      </w:del>
+      <w:r>
+        <w:rPr>
+          <w:rFonts w:ascii="Helvetica" w:eastAsia="Times New Roman" w:hAnsi="Helvetica" w:cs="Helvetica"/>
+          <w:color w:val="333333"/>
+          <w:sz w:val="27"/>
+          <w:szCs w:val="27"/>
+          <w:lang w:val="en-US"/>
+        </w:rPr>
+        <w:t>optimization (chat, email) engine for effective agent planning</w:t>
+      </w:r>
+      <w:ins w:id="100" w:author="Selamoglu, Handan" w:date="2018-05-11T10:28:00Z">
+        <w:r>
+          <w:rPr>
+            <w:rFonts w:ascii="Helvetica" w:eastAsia="Times New Roman" w:hAnsi="Helvetica" w:cs="Helvetica"/>
+            <w:color w:val="333333"/>
+            <w:sz w:val="27"/>
+            <w:szCs w:val="27"/>
+            <w:lang w:val="en-US"/>
+          </w:rPr>
+          <w:t xml:space="preserve">. </w:t>
+        </w:r>
+      </w:ins>
+      <w:ins w:id="101" w:author="Selamoglu, Handan" w:date="2018-05-11T10:36:00Z">
+        <w:r>
+          <w:rPr>
+            <w:rFonts w:ascii="Helvetica" w:eastAsia="Times New Roman" w:hAnsi="Helvetica" w:cs="Helvetica"/>
+            <w:color w:val="333333"/>
+            <w:sz w:val="27"/>
+            <w:szCs w:val="27"/>
+            <w:lang w:val="en-US"/>
+          </w:rPr>
+          <w:t>These tools</w:t>
+        </w:r>
+      </w:ins>
+      <w:del w:id="102" w:author="Selamoglu, Handan" w:date="2018-05-11T10:28:00Z">
+        <w:r>
+          <w:rPr>
+            <w:rFonts w:ascii="Helvetica" w:eastAsia="Times New Roman" w:hAnsi="Helvetica" w:cs="Helvetica"/>
+            <w:color w:val="333333"/>
+            <w:sz w:val="27"/>
+            <w:szCs w:val="27"/>
+            <w:lang w:val="en-US"/>
+          </w:rPr>
+          <w:delText>,</w:delText>
+        </w:r>
+      </w:del>
+      <w:r>
+        <w:rPr>
+          <w:rFonts w:ascii="Helvetica" w:eastAsia="Times New Roman" w:hAnsi="Helvetica" w:cs="Helvetica"/>
+          <w:color w:val="333333"/>
+          <w:sz w:val="27"/>
+          <w:szCs w:val="27"/>
+          <w:lang w:val="en-US"/>
+        </w:rPr>
+        <w:t xml:space="preserve"> tak</w:t>
+      </w:r>
+      <w:ins w:id="103" w:author="Selamoglu, Handan" w:date="2018-05-11T10:28:00Z">
+        <w:r>
+          <w:rPr>
+            <w:rFonts w:ascii="Helvetica" w:eastAsia="Times New Roman" w:hAnsi="Helvetica" w:cs="Helvetica"/>
+            <w:color w:val="333333"/>
+            <w:sz w:val="27"/>
+            <w:szCs w:val="27"/>
+            <w:lang w:val="en-US"/>
+          </w:rPr>
+          <w:t>e</w:t>
+        </w:r>
+        <w:r>
+          <w:rPr>
+            <w:rFonts w:ascii="Helvetica" w:eastAsia="Times New Roman" w:hAnsi="Helvetica" w:cs="Helvetica"/>
+            <w:color w:val="333333"/>
+            <w:sz w:val="27"/>
+            <w:szCs w:val="27"/>
+            <w:lang w:val="en-US"/>
+          </w:rPr>
+          <w:t xml:space="preserve"> </w:t>
+        </w:r>
+      </w:ins>
+      <w:del w:id="104" w:author="Selamoglu, Handan" w:date="2018-05-11T10:28:00Z">
+        <w:r>
+          <w:rPr>
+            <w:rFonts w:ascii="Helvetica" w:eastAsia="Times New Roman" w:hAnsi="Helvetica" w:cs="Helvetica"/>
+            <w:color w:val="333333"/>
+            <w:sz w:val="27"/>
+            <w:szCs w:val="27"/>
+            <w:lang w:val="en-US"/>
+          </w:rPr>
+          <w:delText xml:space="preserve">ing into account </w:delText>
+        </w:r>
+      </w:del>
+      <w:r>
+        <w:rPr>
+          <w:rFonts w:ascii="Helvetica" w:eastAsia="Times New Roman" w:hAnsi="Helvetica" w:cs="Helvetica"/>
+          <w:color w:val="333333"/>
+          <w:sz w:val="27"/>
+          <w:szCs w:val="27"/>
+          <w:lang w:val="en-US"/>
+        </w:rPr>
+        <w:t xml:space="preserve">work-hour legislation, demand, </w:t>
+      </w:r>
+      <w:ins w:id="105" w:author="Selamoglu, Handan" w:date="2018-05-11T10:28:00Z">
+        <w:r>
+          <w:rPr>
+            <w:rFonts w:ascii="Helvetica" w:eastAsia="Times New Roman" w:hAnsi="Helvetica" w:cs="Helvetica"/>
+            <w:color w:val="333333"/>
+            <w:sz w:val="27"/>
+            <w:szCs w:val="27"/>
+            <w:lang w:val="en-US"/>
+          </w:rPr>
+          <w:t xml:space="preserve">and </w:t>
+        </w:r>
+      </w:ins>
+      <w:r>
+        <w:rPr>
+          <w:rFonts w:ascii="Helvetica" w:eastAsia="Times New Roman" w:hAnsi="Helvetica" w:cs="Helvetica"/>
+          <w:color w:val="333333"/>
+          <w:sz w:val="27"/>
+          <w:szCs w:val="27"/>
+          <w:lang w:val="en-US"/>
+        </w:rPr>
+        <w:t xml:space="preserve">employee requests </w:t>
+      </w:r>
+      <w:del w:id="106" w:author="Selamoglu, Handan" w:date="2018-05-11T10:28:00Z">
+        <w:r>
+          <w:rPr>
+            <w:rFonts w:ascii="Helvetica" w:eastAsia="Times New Roman" w:hAnsi="Helvetica" w:cs="Helvetica"/>
+            <w:color w:val="333333"/>
+            <w:sz w:val="27"/>
+            <w:szCs w:val="27"/>
+            <w:lang w:val="en-US"/>
+          </w:rPr>
+          <w:delText>– and more</w:delText>
+        </w:r>
+      </w:del>
+      <w:ins w:id="107" w:author="Selamoglu, Handan" w:date="2018-05-11T10:28:00Z">
+        <w:r>
+          <w:rPr>
+            <w:rFonts w:ascii="Helvetica" w:eastAsia="Times New Roman" w:hAnsi="Helvetica" w:cs="Helvetica"/>
+            <w:color w:val="333333"/>
+            <w:sz w:val="27"/>
+            <w:szCs w:val="27"/>
+            <w:lang w:val="en-US"/>
+          </w:rPr>
+          <w:t>into account</w:t>
+        </w:r>
+      </w:ins>
+      <w:r>
+        <w:rPr>
+          <w:rFonts w:ascii="Helvetica" w:eastAsia="Times New Roman" w:hAnsi="Helvetica" w:cs="Helvetica"/>
+          <w:color w:val="333333"/>
+          <w:sz w:val="27"/>
+          <w:szCs w:val="27"/>
+          <w:lang w:val="en-US"/>
+        </w:rPr>
+        <w:t>.</w:t>
       </w:r>
     </w:p>
     <w:p>
@@ -1704,7 +3380,223 @@
           <w:lang w:val="en-US"/>
         </w:rPr>
         <w:tab/>
-        <w:t>Real-time Adherence (RTA), Real-time agent status and overviews. Track agent adherence and adjust your schedules effortlessly, with drag-and-drop capabilities to maintain service-level goals throughout the day.</w:t>
+        <w:t xml:space="preserve">Real-time </w:t>
+      </w:r>
+      <w:ins w:id="108" w:author="Selamoglu, Handan" w:date="2018-05-11T10:29:00Z">
+        <w:r>
+          <w:rPr>
+            <w:rFonts w:ascii="Helvetica" w:eastAsia="Times New Roman" w:hAnsi="Helvetica" w:cs="Helvetica"/>
+            <w:color w:val="333333"/>
+            <w:sz w:val="27"/>
+            <w:szCs w:val="27"/>
+            <w:lang w:val="en-US"/>
+          </w:rPr>
+          <w:t>a</w:t>
+        </w:r>
+      </w:ins>
+      <w:del w:id="109" w:author="Selamoglu, Handan" w:date="2018-05-11T10:29:00Z">
+        <w:r>
+          <w:rPr>
+            <w:rFonts w:ascii="Helvetica" w:eastAsia="Times New Roman" w:hAnsi="Helvetica" w:cs="Helvetica"/>
+            <w:color w:val="333333"/>
+            <w:sz w:val="27"/>
+            <w:szCs w:val="27"/>
+            <w:lang w:val="en-US"/>
+          </w:rPr>
+          <w:delText>A</w:delText>
+        </w:r>
+      </w:del>
+      <w:r>
+        <w:rPr>
+          <w:rFonts w:ascii="Helvetica" w:eastAsia="Times New Roman" w:hAnsi="Helvetica" w:cs="Helvetica"/>
+          <w:color w:val="333333"/>
+          <w:sz w:val="27"/>
+          <w:szCs w:val="27"/>
+          <w:lang w:val="en-US"/>
+        </w:rPr>
+        <w:t>dherence (RTA)</w:t>
+      </w:r>
+      <w:ins w:id="110" w:author="Selamoglu, Handan" w:date="2018-05-11T10:37:00Z">
+        <w:r>
+          <w:rPr>
+            <w:rFonts w:ascii="Helvetica" w:eastAsia="Times New Roman" w:hAnsi="Helvetica" w:cs="Helvetica"/>
+            <w:color w:val="333333"/>
+            <w:sz w:val="27"/>
+            <w:szCs w:val="27"/>
+            <w:lang w:val="en-US"/>
+          </w:rPr>
+          <w:t xml:space="preserve"> </w:t>
+        </w:r>
+        <w:r>
+          <w:rPr>
+            <w:rFonts w:ascii="Helvetica" w:eastAsia="Times New Roman" w:hAnsi="Helvetica" w:cs="Helvetica"/>
+            <w:color w:val="333333"/>
+            <w:sz w:val="27"/>
+            <w:szCs w:val="27"/>
+            <w:lang w:val="en-US"/>
+          </w:rPr>
+          <w:t>-</w:t>
+        </w:r>
+      </w:ins>
+      <w:del w:id="111" w:author="Selamoglu, Handan" w:date="2018-05-11T10:37:00Z">
+        <w:r>
+          <w:rPr>
+            <w:rFonts w:ascii="Helvetica" w:eastAsia="Times New Roman" w:hAnsi="Helvetica" w:cs="Helvetica"/>
+            <w:color w:val="333333"/>
+            <w:sz w:val="27"/>
+            <w:szCs w:val="27"/>
+            <w:lang w:val="en-US"/>
+          </w:rPr>
+          <w:delText>,</w:delText>
+        </w:r>
+      </w:del>
+      <w:r>
+        <w:rPr>
+          <w:rFonts w:ascii="Helvetica" w:eastAsia="Times New Roman" w:hAnsi="Helvetica" w:cs="Helvetica"/>
+          <w:color w:val="333333"/>
+          <w:sz w:val="27"/>
+          <w:szCs w:val="27"/>
+          <w:lang w:val="en-US"/>
+        </w:rPr>
+        <w:t xml:space="preserve"> </w:t>
+      </w:r>
+      <w:ins w:id="112" w:author="Selamoglu, Handan" w:date="2018-05-11T10:37:00Z">
+        <w:r>
+          <w:rPr>
+            <w:rFonts w:ascii="Helvetica" w:eastAsia="Times New Roman" w:hAnsi="Helvetica" w:cs="Helvetica"/>
+            <w:color w:val="333333"/>
+            <w:sz w:val="27"/>
+            <w:szCs w:val="27"/>
+            <w:lang w:val="en-US"/>
+          </w:rPr>
+          <w:t xml:space="preserve">Teleopti WFM provides </w:t>
+        </w:r>
+      </w:ins>
+      <w:del w:id="113" w:author="Selamoglu, Handan" w:date="2018-05-11T10:38:00Z">
+        <w:r>
+          <w:rPr>
+            <w:rFonts w:ascii="Helvetica" w:eastAsia="Times New Roman" w:hAnsi="Helvetica" w:cs="Helvetica"/>
+            <w:color w:val="333333"/>
+            <w:sz w:val="27"/>
+            <w:szCs w:val="27"/>
+            <w:lang w:val="en-US"/>
+          </w:rPr>
+          <w:delText>R</w:delText>
+        </w:r>
+      </w:del>
+      <w:ins w:id="114" w:author="Selamoglu, Handan" w:date="2018-05-11T10:38:00Z">
+        <w:r>
+          <w:rPr>
+            <w:rFonts w:ascii="Helvetica" w:eastAsia="Times New Roman" w:hAnsi="Helvetica" w:cs="Helvetica"/>
+            <w:color w:val="333333"/>
+            <w:sz w:val="27"/>
+            <w:szCs w:val="27"/>
+            <w:lang w:val="en-US"/>
+          </w:rPr>
+          <w:t>r</w:t>
+        </w:r>
+      </w:ins>
+      <w:r>
+        <w:rPr>
+          <w:rFonts w:ascii="Helvetica" w:eastAsia="Times New Roman" w:hAnsi="Helvetica" w:cs="Helvetica"/>
+          <w:color w:val="333333"/>
+          <w:sz w:val="27"/>
+          <w:szCs w:val="27"/>
+          <w:lang w:val="en-US"/>
+        </w:rPr>
+        <w:t xml:space="preserve">eal-time agent status and overviews. </w:t>
+      </w:r>
+      <w:ins w:id="115" w:author="Selamoglu, Handan" w:date="2018-05-11T10:38:00Z">
+        <w:r>
+          <w:rPr>
+            <w:rFonts w:ascii="Helvetica" w:eastAsia="Times New Roman" w:hAnsi="Helvetica" w:cs="Helvetica"/>
+            <w:color w:val="333333"/>
+            <w:sz w:val="27"/>
+            <w:szCs w:val="27"/>
+            <w:lang w:val="en-US"/>
+          </w:rPr>
+          <w:t xml:space="preserve">You can </w:t>
+        </w:r>
+      </w:ins>
+      <w:del w:id="116" w:author="Selamoglu, Handan" w:date="2018-05-11T10:38:00Z">
+        <w:r>
+          <w:rPr>
+            <w:rFonts w:ascii="Helvetica" w:eastAsia="Times New Roman" w:hAnsi="Helvetica" w:cs="Helvetica"/>
+            <w:color w:val="333333"/>
+            <w:sz w:val="27"/>
+            <w:szCs w:val="27"/>
+            <w:lang w:val="en-US"/>
+          </w:rPr>
+          <w:delText>T</w:delText>
+        </w:r>
+      </w:del>
+      <w:ins w:id="117" w:author="Selamoglu, Handan" w:date="2018-05-11T10:38:00Z">
+        <w:r>
+          <w:rPr>
+            <w:rFonts w:ascii="Helvetica" w:eastAsia="Times New Roman" w:hAnsi="Helvetica" w:cs="Helvetica"/>
+            <w:color w:val="333333"/>
+            <w:sz w:val="27"/>
+            <w:szCs w:val="27"/>
+            <w:lang w:val="en-US"/>
+          </w:rPr>
+          <w:t>t</w:t>
+        </w:r>
+      </w:ins>
+      <w:r>
+        <w:rPr>
+          <w:rFonts w:ascii="Helvetica" w:eastAsia="Times New Roman" w:hAnsi="Helvetica" w:cs="Helvetica"/>
+          <w:color w:val="333333"/>
+          <w:sz w:val="27"/>
+          <w:szCs w:val="27"/>
+          <w:lang w:val="en-US"/>
+        </w:rPr>
+        <w:t xml:space="preserve">rack agent adherence and adjust your schedules </w:t>
+      </w:r>
+      <w:del w:id="118" w:author="Selamoglu, Handan" w:date="2018-05-11T10:38:00Z">
+        <w:r>
+          <w:rPr>
+            <w:rFonts w:ascii="Helvetica" w:eastAsia="Times New Roman" w:hAnsi="Helvetica" w:cs="Helvetica"/>
+            <w:color w:val="333333"/>
+            <w:sz w:val="27"/>
+            <w:szCs w:val="27"/>
+            <w:lang w:val="en-US"/>
+          </w:rPr>
+          <w:delText>effortlessly</w:delText>
+        </w:r>
+      </w:del>
+      <w:ins w:id="119" w:author="Selamoglu, Handan" w:date="2018-05-11T10:38:00Z">
+        <w:r>
+          <w:rPr>
+            <w:rFonts w:ascii="Helvetica" w:eastAsia="Times New Roman" w:hAnsi="Helvetica" w:cs="Helvetica"/>
+            <w:color w:val="333333"/>
+            <w:sz w:val="27"/>
+            <w:szCs w:val="27"/>
+            <w:lang w:val="en-US"/>
+          </w:rPr>
+          <w:t>easily</w:t>
+        </w:r>
+      </w:ins>
+      <w:del w:id="120" w:author="Selamoglu, Handan" w:date="2018-05-11T10:38:00Z">
+        <w:r>
+          <w:rPr>
+            <w:rFonts w:ascii="Helvetica" w:eastAsia="Times New Roman" w:hAnsi="Helvetica" w:cs="Helvetica"/>
+            <w:color w:val="333333"/>
+            <w:sz w:val="27"/>
+            <w:szCs w:val="27"/>
+            <w:lang w:val="en-US"/>
+          </w:rPr>
+          <w:delText>, with drag-and-drop capabilities</w:delText>
+        </w:r>
+      </w:del>
+      <w:r>
+        <w:rPr>
+          <w:rFonts w:ascii="Helvetica" w:eastAsia="Times New Roman" w:hAnsi="Helvetica" w:cs="Helvetica"/>
+          <w:color w:val="333333"/>
+          <w:sz w:val="27"/>
+          <w:szCs w:val="27"/>
+          <w:lang w:val="en-US"/>
+        </w:rPr>
+        <w:t xml:space="preserve"> to maintain service-level goals throughout the day.</w:t>
       </w:r>
     </w:p>
     <w:p>
@@ -2087,6 +3979,17 @@
     <w:abstractNumId w:val="0"/>
   </w:num>
 </w:numbering>
+</file>
+
+<file path=word/people.xml><?xml version="1.0" encoding="utf-8"?>
+<w15:people xmlns:wpc="http://schemas.microsoft.com/office/word/2010/wordprocessingCanvas" xmlns:cx="http://schemas.microsoft.com/office/drawing/2014/chartex" xmlns:cx1="http://schemas.microsoft.com/office/drawing/2015/9/8/chartex" xmlns:cx2="http://schemas.microsoft.com/office/drawing/2015/10/21/chartex" xmlns:cx3="http://schemas.microsoft.com/office/drawing/2016/5/9/chartex" xmlns:cx4="http://schemas.microsoft.com/office/drawing/2016/5/10/chartex" xmlns:cx5="http://schemas.microsoft.com/office/drawing/2016/5/11/chartex" xmlns:cx6="http://schemas.microsoft.com/office/drawing/2016/5/12/chartex" xmlns:cx7="http://schemas.microsoft.com/office/drawing/2016/5/13/chartex" xmlns:cx8="http://schemas.microsoft.com/office/drawing/2016/5/14/chartex" xmlns:mc="http://schemas.openxmlformats.org/markup-compatibility/2006" xmlns:aink="http://schemas.microsoft.com/office/drawing/2016/ink" xmlns:am3d="http://schemas.microsoft.com/office/drawing/2017/model3d" xmlns:o="urn:schemas-microsoft-com:office:office" xmlns:r="http://schemas.openxmlformats.org/officeDocument/2006/relationships" xmlns:m="http://schemas.openxmlformats.org/officeDocument/2006/math" xmlns:v="urn:schemas-microsoft-com:vml" xmlns:wp14="http://schemas.microsoft.com/office/word/2010/wordprocessingDrawing" xmlns:wp="http://schemas.openxmlformats.org/drawingml/2006/wordprocessingDrawing" xmlns:w10="urn:schemas-microsoft-com:office:word" xmlns:w="http://schemas.openxmlformats.org/wordprocessingml/2006/main" xmlns:w14="http://schemas.microsoft.com/office/word/2010/wordml" xmlns:w15="http://schemas.microsoft.com/office/word/2012/wordml" xmlns:w16cid="http://schemas.microsoft.com/office/word/2016/wordml/cid" xmlns:w16se="http://schemas.microsoft.com/office/word/2015/wordml/symex" xmlns:wpg="http://schemas.microsoft.com/office/word/2010/wordprocessingGroup" xmlns:wpi="http://schemas.microsoft.com/office/word/2010/wordprocessingInk" xmlns:wne="http://schemas.microsoft.com/office/word/2006/wordml" xmlns:wps="http://schemas.microsoft.com/office/word/2010/wordprocessingShape" mc:Ignorable="w14 w15 w16se w16cid wp14">
+  <w15:person w15:author="David Jonsson">
+    <w15:presenceInfo w15:providerId="AD" w15:userId="S-1-5-21-303810798-293589789-1003393456-19825"/>
+  </w15:person>
+  <w15:person w15:author="Selamoglu, Handan">
+    <w15:presenceInfo w15:providerId="AD" w15:userId="S-1-5-21-1407069837-2091007605-538272213-15569660"/>
+  </w15:person>
+</w15:people>
 </file>
 
 <file path=word/styles.xml><?xml version="1.0" encoding="utf-8"?>
@@ -2588,13 +4491,55 @@
       <w:contextualSpacing/>
     </w:pPr>
   </w:style>
+  <w:style w:type="character" w:customStyle="1" w:styleId="UnresolvedMention1">
+    <w:name w:val="Unresolved Mention1"/>
+    <w:basedOn w:val="DefaultParagraphFont"/>
+    <w:uiPriority w:val="99"/>
+    <w:semiHidden/>
+    <w:unhideWhenUsed/>
+    <w:rsid w:val="00C638EE"/>
+    <w:rPr>
+      <w:color w:val="808080"/>
+      <w:shd w:val="clear" w:color="auto" w:fill="E6E6E6"/>
+    </w:rPr>
+  </w:style>
+  <w:style w:type="paragraph" w:styleId="BalloonText">
+    <w:name w:val="Balloon Text"/>
+    <w:basedOn w:val="Normal"/>
+    <w:link w:val="BalloonTextChar"/>
+    <w:uiPriority w:val="99"/>
+    <w:semiHidden/>
+    <w:unhideWhenUsed/>
+    <w:rsid w:val="00FC333C"/>
+    <w:pPr>
+      <w:spacing w:after="0" w:line="240" w:lineRule="auto"/>
+    </w:pPr>
+    <w:rPr>
+      <w:rFonts w:ascii="Segoe UI" w:hAnsi="Segoe UI" w:cs="Segoe UI"/>
+      <w:sz w:val="18"/>
+      <w:szCs w:val="18"/>
+    </w:rPr>
+  </w:style>
+  <w:style w:type="character" w:customStyle="1" w:styleId="BalloonTextChar">
+    <w:name w:val="Balloon Text Char"/>
+    <w:basedOn w:val="DefaultParagraphFont"/>
+    <w:link w:val="BalloonText"/>
+    <w:uiPriority w:val="99"/>
+    <w:semiHidden/>
+    <w:rsid w:val="00FC333C"/>
+    <w:rPr>
+      <w:rFonts w:ascii="Segoe UI" w:hAnsi="Segoe UI" w:cs="Segoe UI"/>
+      <w:sz w:val="18"/>
+      <w:szCs w:val="18"/>
+    </w:rPr>
+  </w:style>
   <w:style w:type="character" w:styleId="UnresolvedMention">
     <w:name w:val="Unresolved Mention"/>
     <w:basedOn w:val="DefaultParagraphFont"/>
     <w:uiPriority w:val="99"/>
     <w:semiHidden/>
     <w:unhideWhenUsed/>
-    <w:rsid w:val="00C638EE"/>
+    <w:rsid w:val="00D64529"/>
     <w:rPr>
       <w:color w:val="808080"/>
       <w:shd w:val="clear" w:color="auto" w:fill="E6E6E6"/>

</xml_diff>